<commit_message>
[2014-11-06 answer Handler leak]
</commit_message>
<xml_diff>
--- a/android 学习.docx
+++ b/android 学习.docx
@@ -2034,254 +2034,243 @@
           <w:sz w:val="24"/>
           <w:szCs w:val="24"/>
         </w:rPr>
-        <w:t xml:space="preserve">meta-data </w:t>
-      </w:r>
-      <w:r>
-        <w:rPr>
-          <w:rFonts w:cs="Constantia" w:ascii="Constantia" w:hAnsi="Constantia"/>
+        <w:t>meta-data ×/</w:t>
+      </w:r>
+    </w:p>
+    <w:p>
+      <w:pPr>
+        <w:pStyle w:val="Normal"/>
+        <w:spacing w:before="0" w:after="0"/>
+        <w:ind w:left="720" w:right="0" w:hanging="0"/>
+        <w:rPr/>
+      </w:pPr>
+      <w:r>
+        <w:rPr/>
+        <w:t>try {</w:t>
+      </w:r>
+    </w:p>
+    <w:p>
+      <w:pPr>
+        <w:pStyle w:val="Normal"/>
+        <w:spacing w:before="0" w:after="0"/>
+        <w:ind w:left="720" w:right="0" w:hanging="0"/>
+        <w:rPr>
+          <w:rFonts w:eastAsia="Droid Sans Fallback"/>
+          <w:lang w:val="en-US" w:eastAsia="zh-CN" w:bidi="ar-SA"/>
+        </w:rPr>
+      </w:pPr>
+      <w:r>
+        <w:rPr>
+          <w:rFonts w:eastAsia="Droid Sans Fallback"/>
+          <w:lang w:val="en-US" w:eastAsia="zh-CN" w:bidi="ar-SA"/>
+        </w:rPr>
+        <w:t>ApplicationInfo appinfo = this.getPackageManager()</w:t>
+      </w:r>
+    </w:p>
+    <w:p>
+      <w:pPr>
+        <w:pStyle w:val="Normal"/>
+        <w:spacing w:before="0" w:after="0"/>
+        <w:ind w:left="720" w:right="0" w:hanging="0"/>
+        <w:rPr>
+          <w:rFonts w:eastAsia="Droid Sans Fallback"/>
+          <w:lang w:val="en-US" w:eastAsia="zh-CN" w:bidi="ar-SA"/>
+        </w:rPr>
+      </w:pPr>
+      <w:r>
+        <w:rPr>
+          <w:rFonts w:eastAsia="Droid Sans Fallback"/>
+          <w:lang w:val="en-US" w:eastAsia="zh-CN" w:bidi="ar-SA"/>
+        </w:rPr>
+        <w:t>.getApplicationInfo(getPackageName(),PackageManager.GET_META_DATA);</w:t>
+      </w:r>
+    </w:p>
+    <w:p>
+      <w:pPr>
+        <w:pStyle w:val="Normal"/>
+        <w:spacing w:before="0" w:after="0"/>
+        <w:ind w:left="720" w:right="0" w:hanging="0"/>
+        <w:rPr>
+          <w:rFonts w:eastAsia="Droid Sans Fallback"/>
+          <w:lang w:val="en-US" w:eastAsia="zh-CN" w:bidi="ar-SA"/>
+        </w:rPr>
+      </w:pPr>
+      <w:r>
+        <w:rPr>
+          <w:rFonts w:eastAsia="Droid Sans Fallback"/>
+          <w:lang w:val="en-US" w:eastAsia="zh-CN" w:bidi="ar-SA"/>
+        </w:rPr>
+        <w:t>String metaDataValue = appinfo.metaData.getString("ApplicationMetaData");</w:t>
+      </w:r>
+    </w:p>
+    <w:p>
+      <w:pPr>
+        <w:pStyle w:val="Normal"/>
+        <w:spacing w:before="0" w:after="0"/>
+        <w:ind w:left="720" w:right="0" w:hanging="0"/>
+        <w:rPr>
+          <w:rFonts w:eastAsia="Droid Sans Fallback"/>
+          <w:lang w:val="en-US" w:eastAsia="zh-CN" w:bidi="ar-SA"/>
+        </w:rPr>
+      </w:pPr>
+      <w:r>
+        <w:rPr>
+          <w:rFonts w:eastAsia="Droid Sans Fallback"/>
+          <w:lang w:val="en-US" w:eastAsia="zh-CN" w:bidi="ar-SA"/>
+        </w:rPr>
+        <w:t xml:space="preserve">Toast.makeText(this,this.getClass().getName() + "TestApplication </w:t>
+      </w:r>
+      <w:r>
+        <w:rPr>
+          <w:lang w:val="en-US" w:eastAsia="zh-CN" w:bidi="ar-SA"/>
+        </w:rPr>
+        <w:t xml:space="preserve">的 </w:t>
+      </w:r>
+      <w:r>
+        <w:rPr>
+          <w:rFonts w:eastAsia="Droid Sans Fallback"/>
+          <w:lang w:val="en-US" w:eastAsia="zh-CN" w:bidi="ar-SA"/>
+        </w:rPr>
+        <w:t xml:space="preserve">metaData </w:t>
+      </w:r>
+      <w:r>
+        <w:rPr>
+          <w:lang w:val="en-US" w:eastAsia="zh-CN" w:bidi="ar-SA"/>
+        </w:rPr>
+        <w:t xml:space="preserve">值为 </w:t>
+      </w:r>
+      <w:r>
+        <w:rPr>
+          <w:rFonts w:eastAsia="Droid Sans Fallback"/>
+          <w:lang w:val="en-US" w:eastAsia="zh-CN" w:bidi="ar-SA"/>
+        </w:rPr>
+        <w:t>"+ metaDataValue, Toast.LENGTH_LONG).show();</w:t>
+      </w:r>
+    </w:p>
+    <w:p>
+      <w:pPr>
+        <w:pStyle w:val="Normal"/>
+        <w:spacing w:before="0" w:after="0"/>
+        <w:ind w:left="720" w:right="0" w:hanging="0"/>
+        <w:rPr>
+          <w:rFonts w:eastAsia="Droid Sans Fallback"/>
+          <w:lang w:val="en-US" w:eastAsia="zh-CN" w:bidi="ar-SA"/>
+        </w:rPr>
+      </w:pPr>
+      <w:r>
+        <w:rPr>
+          <w:rFonts w:eastAsia="Droid Sans Fallback"/>
+          <w:lang w:val="en-US" w:eastAsia="zh-CN" w:bidi="ar-SA"/>
+        </w:rPr>
+        <w:t>} catch (NameNotFoundException e) {</w:t>
+      </w:r>
+    </w:p>
+    <w:p>
+      <w:pPr>
+        <w:pStyle w:val="Normal"/>
+        <w:spacing w:before="0" w:after="0"/>
+        <w:ind w:left="720" w:right="0" w:hanging="0"/>
+        <w:rPr>
+          <w:rFonts w:eastAsia="Droid Sans Fallback"/>
+          <w:lang w:val="en-US" w:eastAsia="zh-CN" w:bidi="ar-SA"/>
+        </w:rPr>
+      </w:pPr>
+      <w:r>
+        <w:rPr>
+          <w:rFonts w:eastAsia="Droid Sans Fallback"/>
+          <w:lang w:val="en-US" w:eastAsia="zh-CN" w:bidi="ar-SA"/>
+        </w:rPr>
+        <w:t>e.printStackTrace();</w:t>
+      </w:r>
+    </w:p>
+    <w:p>
+      <w:pPr>
+        <w:pStyle w:val="Normal"/>
+        <w:spacing w:before="0" w:after="0"/>
+        <w:ind w:left="720" w:right="0" w:hanging="0"/>
+        <w:rPr>
+          <w:rFonts w:eastAsia="Droid Sans Fallback"/>
+          <w:lang w:val="en-US" w:eastAsia="zh-CN" w:bidi="ar-SA"/>
+        </w:rPr>
+      </w:pPr>
+      <w:r>
+        <w:rPr>
+          <w:rFonts w:eastAsia="Droid Sans Fallback"/>
+          <w:lang w:val="en-US" w:eastAsia="zh-CN" w:bidi="ar-SA"/>
+        </w:rPr>
+        <w:t>}</w:t>
+      </w:r>
+    </w:p>
+    <w:p>
+      <w:pPr>
+        <w:pStyle w:val="Normal"/>
+        <w:spacing w:before="0" w:after="0"/>
+        <w:ind w:left="720" w:right="0" w:hanging="0"/>
+        <w:rPr>
+          <w:rFonts w:eastAsia="Droid Sans Fallback"/>
+          <w:lang w:val="en-US" w:eastAsia="zh-CN" w:bidi="ar-SA"/>
+        </w:rPr>
+      </w:pPr>
+      <w:r>
+        <w:rPr>
+          <w:rFonts w:eastAsia="Droid Sans Fallback"/>
+          <w:lang w:val="en-US" w:eastAsia="zh-CN" w:bidi="ar-SA"/>
+        </w:rPr>
+      </w:r>
+    </w:p>
+    <w:p>
+      <w:pPr>
+        <w:pStyle w:val="Normal"/>
+        <w:spacing w:before="0" w:after="0"/>
+        <w:ind w:left="720" w:right="0" w:hanging="0"/>
+        <w:rPr>
+          <w:rFonts w:eastAsia="Droid Sans Fallback"/>
           <w:b/>
           <w:bCs/>
-          <w:color w:val="000000"/>
-          <w:sz w:val="24"/>
-          <w:szCs w:val="24"/>
-        </w:rPr>
-        <w:t>×/</w:t>
-      </w:r>
-    </w:p>
-    <w:p>
-      <w:pPr>
-        <w:pStyle w:val="Normal"/>
-        <w:spacing w:before="0" w:after="0"/>
-        <w:ind w:left="720" w:right="0" w:hanging="0"/>
-        <w:rPr/>
-      </w:pPr>
-      <w:r>
-        <w:rPr/>
-        <w:t>try {</w:t>
-      </w:r>
-    </w:p>
-    <w:p>
-      <w:pPr>
-        <w:pStyle w:val="Normal"/>
-        <w:spacing w:before="0" w:after="0"/>
-        <w:ind w:left="720" w:right="0" w:hanging="0"/>
-        <w:rPr>
-          <w:rFonts w:eastAsia="Droid Sans Fallback"/>
-          <w:lang w:val="en-US" w:eastAsia="zh-CN" w:bidi="ar-SA"/>
-        </w:rPr>
-      </w:pPr>
-      <w:r>
-        <w:rPr>
-          <w:rFonts w:eastAsia="Droid Sans Fallback"/>
-          <w:lang w:val="en-US" w:eastAsia="zh-CN" w:bidi="ar-SA"/>
-        </w:rPr>
-        <w:t>ApplicationInfo appinfo = this.getPackageManager()</w:t>
-      </w:r>
-    </w:p>
-    <w:p>
-      <w:pPr>
-        <w:pStyle w:val="Normal"/>
-        <w:spacing w:before="0" w:after="0"/>
-        <w:ind w:left="720" w:right="0" w:hanging="0"/>
-        <w:rPr>
-          <w:rFonts w:eastAsia="Droid Sans Fallback"/>
-          <w:lang w:val="en-US" w:eastAsia="zh-CN" w:bidi="ar-SA"/>
-        </w:rPr>
-      </w:pPr>
-      <w:r>
-        <w:rPr>
-          <w:rFonts w:eastAsia="Droid Sans Fallback"/>
-          <w:lang w:val="en-US" w:eastAsia="zh-CN" w:bidi="ar-SA"/>
-        </w:rPr>
-        <w:t>.getApplicationInfo(getPackageName(),PackageManager.GET_META_DATA);</w:t>
-      </w:r>
-    </w:p>
-    <w:p>
-      <w:pPr>
-        <w:pStyle w:val="Normal"/>
-        <w:spacing w:before="0" w:after="0"/>
-        <w:ind w:left="720" w:right="0" w:hanging="0"/>
-        <w:rPr>
-          <w:rFonts w:eastAsia="Droid Sans Fallback"/>
-          <w:lang w:val="en-US" w:eastAsia="zh-CN" w:bidi="ar-SA"/>
-        </w:rPr>
-      </w:pPr>
-      <w:r>
-        <w:rPr>
-          <w:rFonts w:eastAsia="Droid Sans Fallback"/>
-          <w:lang w:val="en-US" w:eastAsia="zh-CN" w:bidi="ar-SA"/>
-        </w:rPr>
-        <w:t>String metaDataValue = appinfo.metaData.getString("ApplicationMetaData");</w:t>
-      </w:r>
-    </w:p>
-    <w:p>
-      <w:pPr>
-        <w:pStyle w:val="Normal"/>
-        <w:spacing w:before="0" w:after="0"/>
-        <w:ind w:left="720" w:right="0" w:hanging="0"/>
-        <w:rPr>
-          <w:rFonts w:eastAsia="Droid Sans Fallback"/>
-          <w:lang w:val="en-US" w:eastAsia="zh-CN" w:bidi="ar-SA"/>
-        </w:rPr>
-      </w:pPr>
-      <w:r>
-        <w:rPr>
-          <w:rFonts w:eastAsia="Droid Sans Fallback"/>
-          <w:lang w:val="en-US" w:eastAsia="zh-CN" w:bidi="ar-SA"/>
-        </w:rPr>
-        <w:t xml:space="preserve">Toast.makeText(this,this.getClass().getName() + "TestApplication </w:t>
-      </w:r>
-      <w:r>
-        <w:rPr>
-          <w:lang w:val="en-US" w:eastAsia="zh-CN" w:bidi="ar-SA"/>
-        </w:rPr>
-        <w:t xml:space="preserve">的 </w:t>
-      </w:r>
-      <w:r>
-        <w:rPr>
-          <w:rFonts w:eastAsia="Droid Sans Fallback"/>
-          <w:lang w:val="en-US" w:eastAsia="zh-CN" w:bidi="ar-SA"/>
-        </w:rPr>
-        <w:t xml:space="preserve">metaData </w:t>
-      </w:r>
-      <w:r>
-        <w:rPr>
-          <w:lang w:val="en-US" w:eastAsia="zh-CN" w:bidi="ar-SA"/>
-        </w:rPr>
-        <w:t xml:space="preserve">值为 </w:t>
-      </w:r>
-      <w:r>
-        <w:rPr>
-          <w:rFonts w:eastAsia="Droid Sans Fallback"/>
-          <w:lang w:val="en-US" w:eastAsia="zh-CN" w:bidi="ar-SA"/>
-        </w:rPr>
-        <w:t>"+ metaDataValue, Toast.LENGTH_LONG).show();</w:t>
-      </w:r>
-    </w:p>
-    <w:p>
-      <w:pPr>
-        <w:pStyle w:val="Normal"/>
-        <w:spacing w:before="0" w:after="0"/>
-        <w:ind w:left="720" w:right="0" w:hanging="0"/>
-        <w:rPr>
-          <w:rFonts w:eastAsia="Droid Sans Fallback"/>
-          <w:lang w:val="en-US" w:eastAsia="zh-CN" w:bidi="ar-SA"/>
-        </w:rPr>
-      </w:pPr>
-      <w:r>
-        <w:rPr>
-          <w:rFonts w:eastAsia="Droid Sans Fallback"/>
-          <w:lang w:val="en-US" w:eastAsia="zh-CN" w:bidi="ar-SA"/>
-        </w:rPr>
-        <w:t>} catch (NameNotFoundException e) {</w:t>
-      </w:r>
-    </w:p>
-    <w:p>
-      <w:pPr>
-        <w:pStyle w:val="Normal"/>
-        <w:spacing w:before="0" w:after="0"/>
-        <w:ind w:left="720" w:right="0" w:hanging="0"/>
-        <w:rPr>
-          <w:rFonts w:eastAsia="Droid Sans Fallback"/>
-          <w:lang w:val="en-US" w:eastAsia="zh-CN" w:bidi="ar-SA"/>
-        </w:rPr>
-      </w:pPr>
-      <w:r>
-        <w:rPr>
-          <w:rFonts w:eastAsia="Droid Sans Fallback"/>
-          <w:lang w:val="en-US" w:eastAsia="zh-CN" w:bidi="ar-SA"/>
-        </w:rPr>
-        <w:t>e.printStackTrace();</w:t>
-      </w:r>
-    </w:p>
-    <w:p>
-      <w:pPr>
-        <w:pStyle w:val="Normal"/>
-        <w:spacing w:before="0" w:after="0"/>
-        <w:ind w:left="720" w:right="0" w:hanging="0"/>
-        <w:rPr>
-          <w:rFonts w:eastAsia="Droid Sans Fallback"/>
-          <w:lang w:val="en-US" w:eastAsia="zh-CN" w:bidi="ar-SA"/>
-        </w:rPr>
-      </w:pPr>
-      <w:r>
-        <w:rPr>
-          <w:rFonts w:eastAsia="Droid Sans Fallback"/>
-          <w:lang w:val="en-US" w:eastAsia="zh-CN" w:bidi="ar-SA"/>
-        </w:rPr>
-        <w:t>}</w:t>
-      </w:r>
-    </w:p>
-    <w:p>
-      <w:pPr>
-        <w:pStyle w:val="Normal"/>
-        <w:spacing w:before="0" w:after="0"/>
-        <w:ind w:left="720" w:right="0" w:hanging="0"/>
-        <w:rPr>
-          <w:rFonts w:eastAsia="Droid Sans Fallback"/>
-          <w:lang w:val="en-US" w:eastAsia="zh-CN" w:bidi="ar-SA"/>
-        </w:rPr>
-      </w:pPr>
-      <w:r>
-        <w:rPr>
-          <w:rFonts w:eastAsia="Droid Sans Fallback"/>
-          <w:lang w:val="en-US" w:eastAsia="zh-CN" w:bidi="ar-SA"/>
-        </w:rPr>
-      </w:r>
-    </w:p>
-    <w:p>
-      <w:pPr>
-        <w:pStyle w:val="Normal"/>
-        <w:spacing w:before="0" w:after="0"/>
-        <w:ind w:left="720" w:right="0" w:hanging="0"/>
+          <w:lang w:val="en-US" w:eastAsia="zh-CN" w:bidi="ar-SA"/>
+        </w:rPr>
+      </w:pPr>
+      <w:r>
         <w:rPr>
           <w:rFonts w:eastAsia="Droid Sans Fallback"/>
           <w:b/>
           <w:bCs/>
           <w:lang w:val="en-US" w:eastAsia="zh-CN" w:bidi="ar-SA"/>
         </w:rPr>
-      </w:pPr>
-      <w:r>
-        <w:rPr>
-          <w:rFonts w:eastAsia="Droid Sans Fallback"/>
+        <w:t>/×</w:t>
+      </w:r>
+      <w:r>
+        <w:rPr>
           <w:b/>
           <w:bCs/>
           <w:lang w:val="en-US" w:eastAsia="zh-CN" w:bidi="ar-SA"/>
         </w:rPr>
-        <w:t>/×</w:t>
-      </w:r>
-      <w:r>
-        <w:rPr>
+        <w:t>读取</w:t>
+      </w:r>
+      <w:r>
+        <w:rPr>
+          <w:rFonts w:eastAsia="Droid Sans Fallback"/>
           <w:b/>
           <w:bCs/>
           <w:lang w:val="en-US" w:eastAsia="zh-CN" w:bidi="ar-SA"/>
         </w:rPr>
-        <w:t>读取</w:t>
-      </w:r>
-      <w:r>
-        <w:rPr>
-          <w:rFonts w:eastAsia="Droid Sans Fallback"/>
+        <w:t>Activity</w:t>
+      </w:r>
+      <w:r>
+        <w:rPr>
           <w:b/>
           <w:bCs/>
           <w:lang w:val="en-US" w:eastAsia="zh-CN" w:bidi="ar-SA"/>
         </w:rPr>
-        <w:t>Activity</w:t>
-      </w:r>
-      <w:r>
-        <w:rPr>
+        <w:t>中的</w:t>
+      </w:r>
+      <w:r>
+        <w:rPr>
+          <w:rFonts w:eastAsia="Droid Sans Fallback"/>
           <w:b/>
           <w:bCs/>
           <w:lang w:val="en-US" w:eastAsia="zh-CN" w:bidi="ar-SA"/>
         </w:rPr>
-        <w:t>中的</w:t>
-      </w:r>
-      <w:r>
-        <w:rPr>
-          <w:rFonts w:eastAsia="Droid Sans Fallback"/>
-          <w:b/>
-          <w:bCs/>
-          <w:lang w:val="en-US" w:eastAsia="zh-CN" w:bidi="ar-SA"/>
-        </w:rPr>
         <w:t>meta-data×/</w:t>
       </w:r>
     </w:p>
@@ -2353,8 +2342,7 @@
           <w:rFonts w:eastAsia="Droid Sans Fallback"/>
           <w:lang w:val="en-US" w:eastAsia="zh-CN" w:bidi="ar-SA"/>
         </w:rPr>
-        <w:t>.getActivityInfo(</w:t>
-        <w:t>getComponentName(), PackageManager.GET_META_DATA);</w:t>
+        <w:t>.getActivityInfo(getComponentName(), PackageManager.GET_META_DATA);</w:t>
       </w:r>
     </w:p>
     <w:p>
@@ -3974,15 +3962,7 @@
           <w:sz w:val="24"/>
         </w:rPr>
         <w:tab/>
-        <w:t>});</w:t>
-      </w:r>
-      <w:r>
-        <w:rPr>
-          <w:rFonts w:ascii="Monospace" w:hAnsi="Monospace"/>
-          <w:color w:val="000000"/>
-          <w:sz w:val="24"/>
-        </w:rPr>
-        <w:t>s</w:t>
+        <w:t>});s</w:t>
       </w:r>
     </w:p>
     <w:p>
@@ -5008,8 +4988,32 @@
           <w:lang w:val="en-US" w:eastAsia="zh-CN" w:bidi="ar-SA"/>
         </w:rPr>
         <w:tab/>
-        <w:t xml:space="preserve">21. </w:t>
-      </w:r>
+        <w:t xml:space="preserve">21. AsyncTask </w:t>
+      </w:r>
+      <w:r>
+        <w:rPr>
+          <w:rFonts w:cs="Droid Sans Fallback"/>
+          <w:color w:val="00000A"/>
+          <w:sz w:val="22"/>
+          <w:szCs w:val="22"/>
+          <w:lang w:val="en-US" w:eastAsia="zh-CN" w:bidi="ar-SA"/>
+        </w:rPr>
+        <w:t>的相关知识点</w:t>
+      </w:r>
+    </w:p>
+    <w:p>
+      <w:pPr>
+        <w:pStyle w:val="Style20"/>
+        <w:spacing w:before="0" w:after="0"/>
+        <w:ind w:left="0" w:right="0" w:hanging="0"/>
+        <w:rPr>
+          <w:rFonts w:eastAsia="Droid Sans Fallback" w:cs="Droid Sans Fallback" w:ascii="Monospace" w:hAnsi="Monospace"/>
+          <w:color w:val="000000"/>
+          <w:sz w:val="24"/>
+          <w:szCs w:val="22"/>
+          <w:lang w:val="en-US" w:eastAsia="zh-CN" w:bidi="ar-SA"/>
+        </w:rPr>
+      </w:pPr>
       <w:r>
         <w:rPr>
           <w:rFonts w:eastAsia="Droid Sans Fallback" w:cs="Droid Sans Fallback"/>
@@ -5018,17 +5022,18 @@
           <w:szCs w:val="22"/>
           <w:lang w:val="en-US" w:eastAsia="zh-CN" w:bidi="ar-SA"/>
         </w:rPr>
-        <w:t xml:space="preserve">AsyncTask </w:t>
-      </w:r>
-      <w:r>
-        <w:rPr>
-          <w:rFonts w:cs="Droid Sans Fallback"/>
-          <w:color w:val="00000A"/>
-          <w:sz w:val="22"/>
-          <w:szCs w:val="22"/>
-          <w:lang w:val="en-US" w:eastAsia="zh-CN" w:bidi="ar-SA"/>
-        </w:rPr>
-        <w:t>的相关知识点</w:t>
+        <w:tab/>
+        <w:t xml:space="preserve"> </w:t>
+      </w:r>
+      <w:r>
+        <w:rPr>
+          <w:rFonts w:eastAsia="Droid Sans Fallback" w:cs="Droid Sans Fallback" w:ascii="Monospace" w:hAnsi="Monospace"/>
+          <w:color w:val="000000"/>
+          <w:sz w:val="24"/>
+          <w:szCs w:val="22"/>
+          <w:lang w:val="en-US" w:eastAsia="zh-CN" w:bidi="ar-SA"/>
+        </w:rPr>
+        <w:t>class PullPageAsync extends AsyncTask&lt;URL, Integer, String&gt; {</w:t>
       </w:r>
     </w:p>
     <w:p>
@@ -5046,24 +5051,15 @@
       </w:pPr>
       <w:r>
         <w:rPr>
-          <w:rFonts w:eastAsia="Droid Sans Fallback" w:cs="Droid Sans Fallback"/>
-          <w:color w:val="00000A"/>
-          <w:sz w:val="22"/>
-          <w:szCs w:val="22"/>
-          <w:lang w:val="en-US" w:eastAsia="zh-CN" w:bidi="ar-SA"/>
-        </w:rPr>
-        <w:tab/>
-        <w:t xml:space="preserve"> </w:t>
-      </w:r>
-      <w:r>
-        <w:rPr>
-          <w:rFonts w:eastAsia="Droid Sans Fallback" w:cs="Droid Sans Fallback" w:ascii="Monospace" w:hAnsi="Monospace"/>
-          <w:color w:val="000000"/>
-          <w:sz w:val="24"/>
-          <w:szCs w:val="22"/>
-          <w:lang w:val="en-US" w:eastAsia="zh-CN" w:bidi="ar-SA"/>
-        </w:rPr>
-        <w:t>class PullPageAsync extends AsyncTask&lt;URL, Integer, String&gt; {</w:t>
+          <w:rFonts w:eastAsia="Droid Sans Fallback" w:cs="Droid Sans Fallback" w:ascii="Monospace" w:hAnsi="Monospace"/>
+          <w:color w:val="000000"/>
+          <w:sz w:val="24"/>
+          <w:szCs w:val="22"/>
+          <w:lang w:val="en-US" w:eastAsia="zh-CN" w:bidi="ar-SA"/>
+        </w:rPr>
+        <w:tab/>
+        <w:tab/>
+        <w:t>private Context context;</w:t>
       </w:r>
     </w:p>
     <w:p>
@@ -5089,7 +5085,7 @@
         </w:rPr>
         <w:tab/>
         <w:tab/>
-        <w:t>private Context context;</w:t>
+        <w:t>private ProgressDialog progressDialog;</w:t>
       </w:r>
     </w:p>
     <w:p>
@@ -5115,7 +5111,7 @@
         </w:rPr>
         <w:tab/>
         <w:tab/>
-        <w:t>private ProgressDialog progressDialog;</w:t>
+        <w:t>private int currentPro = 0;</w:t>
       </w:r>
     </w:p>
     <w:p>
@@ -5141,7 +5137,7 @@
         </w:rPr>
         <w:tab/>
         <w:tab/>
-        <w:t>private int currentPro = 0;</w:t>
+        <w:t>public PullPageAsync(Context context) {</w:t>
       </w:r>
     </w:p>
     <w:p>
@@ -5167,7 +5163,8 @@
         </w:rPr>
         <w:tab/>
         <w:tab/>
-        <w:t>public PullPageAsync(Context context) {</w:t>
+        <w:tab/>
+        <w:t>this.context = context;</w:t>
       </w:r>
     </w:p>
     <w:p>
@@ -5193,8 +5190,7 @@
         </w:rPr>
         <w:tab/>
         <w:tab/>
-        <w:tab/>
-        <w:t>this.context = context;</w:t>
+        <w:t>}</w:t>
       </w:r>
     </w:p>
     <w:p>
@@ -5220,6 +5216,239 @@
         </w:rPr>
         <w:tab/>
         <w:tab/>
+        <w:t>@Override</w:t>
+      </w:r>
+    </w:p>
+    <w:p>
+      <w:pPr>
+        <w:pStyle w:val="Style20"/>
+        <w:spacing w:before="0" w:after="0"/>
+        <w:ind w:left="0" w:right="0" w:hanging="0"/>
+        <w:rPr>
+          <w:rFonts w:eastAsia="Droid Sans Fallback" w:cs="Droid Sans Fallback" w:ascii="Monospace" w:hAnsi="Monospace"/>
+          <w:color w:val="000000"/>
+          <w:sz w:val="24"/>
+          <w:szCs w:val="22"/>
+          <w:lang w:val="en-US" w:eastAsia="zh-CN" w:bidi="ar-SA"/>
+        </w:rPr>
+      </w:pPr>
+      <w:r>
+        <w:rPr>
+          <w:rFonts w:eastAsia="Droid Sans Fallback" w:cs="Droid Sans Fallback" w:ascii="Monospace" w:hAnsi="Monospace"/>
+          <w:color w:val="000000"/>
+          <w:sz w:val="24"/>
+          <w:szCs w:val="22"/>
+          <w:lang w:val="en-US" w:eastAsia="zh-CN" w:bidi="ar-SA"/>
+        </w:rPr>
+        <w:tab/>
+        <w:tab/>
+        <w:t>protected void onPreExecute() {</w:t>
+      </w:r>
+    </w:p>
+    <w:p>
+      <w:pPr>
+        <w:pStyle w:val="Style20"/>
+        <w:spacing w:before="0" w:after="0"/>
+        <w:ind w:left="0" w:right="0" w:hanging="0"/>
+        <w:rPr>
+          <w:rFonts w:eastAsia="Droid Sans Fallback" w:cs="Droid Sans Fallback" w:ascii="Monospace" w:hAnsi="Monospace"/>
+          <w:color w:val="000000"/>
+          <w:sz w:val="24"/>
+          <w:szCs w:val="22"/>
+          <w:lang w:val="en-US" w:eastAsia="zh-CN" w:bidi="ar-SA"/>
+        </w:rPr>
+      </w:pPr>
+      <w:r>
+        <w:rPr>
+          <w:rFonts w:eastAsia="Droid Sans Fallback" w:cs="Droid Sans Fallback" w:ascii="Monospace" w:hAnsi="Monospace"/>
+          <w:color w:val="000000"/>
+          <w:sz w:val="24"/>
+          <w:szCs w:val="22"/>
+          <w:lang w:val="en-US" w:eastAsia="zh-CN" w:bidi="ar-SA"/>
+        </w:rPr>
+        <w:tab/>
+        <w:tab/>
+        <w:tab/>
+        <w:t>progressDialog = new ProgressDialog(context);</w:t>
+      </w:r>
+    </w:p>
+    <w:p>
+      <w:pPr>
+        <w:pStyle w:val="Style20"/>
+        <w:spacing w:before="0" w:after="0"/>
+        <w:ind w:left="0" w:right="0" w:hanging="0"/>
+        <w:rPr>
+          <w:rFonts w:eastAsia="Droid Sans Fallback" w:cs="Droid Sans Fallback" w:ascii="Monospace" w:hAnsi="Monospace"/>
+          <w:color w:val="000000"/>
+          <w:sz w:val="24"/>
+          <w:szCs w:val="22"/>
+          <w:lang w:val="en-US" w:eastAsia="zh-CN" w:bidi="ar-SA"/>
+        </w:rPr>
+      </w:pPr>
+      <w:r>
+        <w:rPr>
+          <w:rFonts w:eastAsia="Droid Sans Fallback" w:cs="Droid Sans Fallback" w:ascii="Monospace" w:hAnsi="Monospace"/>
+          <w:color w:val="000000"/>
+          <w:sz w:val="24"/>
+          <w:szCs w:val="22"/>
+          <w:lang w:val="en-US" w:eastAsia="zh-CN" w:bidi="ar-SA"/>
+        </w:rPr>
+        <w:tab/>
+        <w:tab/>
+        <w:tab/>
+        <w:t>progressDialog.setTitle("</w:t>
+      </w:r>
+      <w:r>
+        <w:rPr>
+          <w:rFonts w:ascii="Monospace" w:hAnsi="Monospace" w:cs="Droid Sans Fallback"/>
+          <w:color w:val="000000"/>
+          <w:sz w:val="24"/>
+          <w:szCs w:val="22"/>
+          <w:lang w:val="en-US" w:eastAsia="zh-CN" w:bidi="ar-SA"/>
+        </w:rPr>
+        <w:t>进度更新</w:t>
+      </w:r>
+      <w:r>
+        <w:rPr>
+          <w:rFonts w:eastAsia="Droid Sans Fallback" w:cs="Droid Sans Fallback" w:ascii="Monospace" w:hAnsi="Monospace"/>
+          <w:color w:val="000000"/>
+          <w:sz w:val="24"/>
+          <w:szCs w:val="22"/>
+          <w:lang w:val="en-US" w:eastAsia="zh-CN" w:bidi="ar-SA"/>
+        </w:rPr>
+        <w:t>");</w:t>
+      </w:r>
+    </w:p>
+    <w:p>
+      <w:pPr>
+        <w:pStyle w:val="Style20"/>
+        <w:spacing w:before="0" w:after="0"/>
+        <w:ind w:left="0" w:right="0" w:hanging="0"/>
+        <w:rPr>
+          <w:rFonts w:eastAsia="Droid Sans Fallback" w:cs="Droid Sans Fallback" w:ascii="Monospace" w:hAnsi="Monospace"/>
+          <w:color w:val="000000"/>
+          <w:sz w:val="24"/>
+          <w:szCs w:val="22"/>
+          <w:lang w:val="en-US" w:eastAsia="zh-CN" w:bidi="ar-SA"/>
+        </w:rPr>
+      </w:pPr>
+      <w:r>
+        <w:rPr>
+          <w:rFonts w:eastAsia="Droid Sans Fallback" w:cs="Droid Sans Fallback" w:ascii="Monospace" w:hAnsi="Monospace"/>
+          <w:color w:val="000000"/>
+          <w:sz w:val="24"/>
+          <w:szCs w:val="22"/>
+          <w:lang w:val="en-US" w:eastAsia="zh-CN" w:bidi="ar-SA"/>
+        </w:rPr>
+        <w:tab/>
+        <w:tab/>
+        <w:tab/>
+        <w:t>progressDialog.setMax(100);</w:t>
+      </w:r>
+    </w:p>
+    <w:p>
+      <w:pPr>
+        <w:pStyle w:val="Style20"/>
+        <w:spacing w:before="0" w:after="0"/>
+        <w:ind w:left="0" w:right="0" w:hanging="0"/>
+        <w:rPr>
+          <w:rFonts w:eastAsia="Droid Sans Fallback" w:cs="Droid Sans Fallback" w:ascii="Monospace" w:hAnsi="Monospace"/>
+          <w:color w:val="000000"/>
+          <w:sz w:val="24"/>
+          <w:szCs w:val="22"/>
+          <w:lang w:val="en-US" w:eastAsia="zh-CN" w:bidi="ar-SA"/>
+        </w:rPr>
+      </w:pPr>
+      <w:r>
+        <w:rPr>
+          <w:rFonts w:eastAsia="Droid Sans Fallback" w:cs="Droid Sans Fallback" w:ascii="Monospace" w:hAnsi="Monospace"/>
+          <w:color w:val="000000"/>
+          <w:sz w:val="24"/>
+          <w:szCs w:val="22"/>
+          <w:lang w:val="en-US" w:eastAsia="zh-CN" w:bidi="ar-SA"/>
+        </w:rPr>
+        <w:tab/>
+        <w:tab/>
+        <w:tab/>
+        <w:t>progressDialog.setProgress(currentPro);</w:t>
+      </w:r>
+    </w:p>
+    <w:p>
+      <w:pPr>
+        <w:pStyle w:val="Style20"/>
+        <w:spacing w:before="0" w:after="0"/>
+        <w:ind w:left="0" w:right="0" w:hanging="0"/>
+        <w:rPr>
+          <w:rFonts w:eastAsia="Droid Sans Fallback" w:cs="Droid Sans Fallback" w:ascii="Monospace" w:hAnsi="Monospace"/>
+          <w:color w:val="000000"/>
+          <w:sz w:val="24"/>
+          <w:szCs w:val="22"/>
+          <w:lang w:val="en-US" w:eastAsia="zh-CN" w:bidi="ar-SA"/>
+        </w:rPr>
+      </w:pPr>
+      <w:r>
+        <w:rPr>
+          <w:rFonts w:eastAsia="Droid Sans Fallback" w:cs="Droid Sans Fallback" w:ascii="Monospace" w:hAnsi="Monospace"/>
+          <w:color w:val="000000"/>
+          <w:sz w:val="24"/>
+          <w:szCs w:val="22"/>
+          <w:lang w:val="en-US" w:eastAsia="zh-CN" w:bidi="ar-SA"/>
+        </w:rPr>
+        <w:tab/>
+        <w:tab/>
+        <w:t>progressDialog.setProgressStyle(ProgressDialog.STYLE_HORIZONTAL);</w:t>
+      </w:r>
+    </w:p>
+    <w:p>
+      <w:pPr>
+        <w:pStyle w:val="Style20"/>
+        <w:spacing w:before="0" w:after="0"/>
+        <w:ind w:left="0" w:right="0" w:hanging="0"/>
+        <w:rPr>
+          <w:rFonts w:eastAsia="Droid Sans Fallback" w:cs="Droid Sans Fallback" w:ascii="Monospace" w:hAnsi="Monospace"/>
+          <w:color w:val="000000"/>
+          <w:sz w:val="24"/>
+          <w:szCs w:val="22"/>
+          <w:lang w:val="en-US" w:eastAsia="zh-CN" w:bidi="ar-SA"/>
+        </w:rPr>
+      </w:pPr>
+      <w:r>
+        <w:rPr>
+          <w:rFonts w:eastAsia="Droid Sans Fallback" w:cs="Droid Sans Fallback" w:ascii="Monospace" w:hAnsi="Monospace"/>
+          <w:color w:val="000000"/>
+          <w:sz w:val="24"/>
+          <w:szCs w:val="22"/>
+          <w:lang w:val="en-US" w:eastAsia="zh-CN" w:bidi="ar-SA"/>
+        </w:rPr>
+        <w:tab/>
+        <w:tab/>
+        <w:tab/>
+        <w:t>progressDialog.show();</w:t>
+      </w:r>
+    </w:p>
+    <w:p>
+      <w:pPr>
+        <w:pStyle w:val="Style20"/>
+        <w:spacing w:before="0" w:after="0"/>
+        <w:ind w:left="0" w:right="0" w:hanging="0"/>
+        <w:rPr>
+          <w:rFonts w:eastAsia="Droid Sans Fallback" w:cs="Droid Sans Fallback" w:ascii="Monospace" w:hAnsi="Monospace"/>
+          <w:color w:val="000000"/>
+          <w:sz w:val="24"/>
+          <w:szCs w:val="22"/>
+          <w:lang w:val="en-US" w:eastAsia="zh-CN" w:bidi="ar-SA"/>
+        </w:rPr>
+      </w:pPr>
+      <w:r>
+        <w:rPr>
+          <w:rFonts w:eastAsia="Droid Sans Fallback" w:cs="Droid Sans Fallback" w:ascii="Monospace" w:hAnsi="Monospace"/>
+          <w:color w:val="000000"/>
+          <w:sz w:val="24"/>
+          <w:szCs w:val="22"/>
+          <w:lang w:val="en-US" w:eastAsia="zh-CN" w:bidi="ar-SA"/>
+        </w:rPr>
+        <w:tab/>
+        <w:tab/>
         <w:t>}</w:t>
       </w:r>
     </w:p>
@@ -5272,7 +5501,7 @@
         </w:rPr>
         <w:tab/>
         <w:tab/>
-        <w:t>protected void onPreExecute() {</w:t>
+        <w:t>protected void onProgressUpdate(Integer... values) {</w:t>
       </w:r>
     </w:p>
     <w:p>
@@ -5299,7 +5528,7 @@
         <w:tab/>
         <w:tab/>
         <w:tab/>
-        <w:t>progressDialog = new ProgressDialog(context);</w:t>
+        <w:t>progressDialog.setProgress(values[0]);</w:t>
       </w:r>
     </w:p>
     <w:p>
@@ -5325,10 +5554,116 @@
         </w:rPr>
         <w:tab/>
         <w:tab/>
-        <w:tab/>
-        <w:t>progressDialog.setTitle("</w:t>
-      </w:r>
-      <w:r>
+        <w:t>}</w:t>
+      </w:r>
+    </w:p>
+    <w:p>
+      <w:pPr>
+        <w:pStyle w:val="Style20"/>
+        <w:spacing w:before="0" w:after="0"/>
+        <w:ind w:left="0" w:right="0" w:hanging="0"/>
+        <w:rPr>
+          <w:rFonts w:eastAsia="Droid Sans Fallback" w:cs="Droid Sans Fallback" w:ascii="Monospace" w:hAnsi="Monospace"/>
+          <w:color w:val="000000"/>
+          <w:sz w:val="24"/>
+          <w:szCs w:val="22"/>
+          <w:lang w:val="en-US" w:eastAsia="zh-CN" w:bidi="ar-SA"/>
+        </w:rPr>
+      </w:pPr>
+      <w:r>
+        <w:rPr>
+          <w:rFonts w:eastAsia="Droid Sans Fallback" w:cs="Droid Sans Fallback" w:ascii="Monospace" w:hAnsi="Monospace"/>
+          <w:color w:val="000000"/>
+          <w:sz w:val="24"/>
+          <w:szCs w:val="22"/>
+          <w:lang w:val="en-US" w:eastAsia="zh-CN" w:bidi="ar-SA"/>
+        </w:rPr>
+      </w:r>
+    </w:p>
+    <w:p>
+      <w:pPr>
+        <w:pStyle w:val="Style20"/>
+        <w:spacing w:before="0" w:after="0"/>
+        <w:ind w:left="0" w:right="0" w:hanging="0"/>
+        <w:rPr>
+          <w:rFonts w:eastAsia="Droid Sans Fallback" w:cs="Droid Sans Fallback" w:ascii="Monospace" w:hAnsi="Monospace"/>
+          <w:color w:val="000000"/>
+          <w:sz w:val="24"/>
+          <w:szCs w:val="22"/>
+          <w:lang w:val="en-US" w:eastAsia="zh-CN" w:bidi="ar-SA"/>
+        </w:rPr>
+      </w:pPr>
+      <w:r>
+        <w:rPr>
+          <w:rFonts w:eastAsia="Droid Sans Fallback" w:cs="Droid Sans Fallback" w:ascii="Monospace" w:hAnsi="Monospace"/>
+          <w:color w:val="000000"/>
+          <w:sz w:val="24"/>
+          <w:szCs w:val="22"/>
+          <w:lang w:val="en-US" w:eastAsia="zh-CN" w:bidi="ar-SA"/>
+        </w:rPr>
+        <w:tab/>
+        <w:tab/>
+        <w:t>@Override</w:t>
+      </w:r>
+    </w:p>
+    <w:p>
+      <w:pPr>
+        <w:pStyle w:val="Style20"/>
+        <w:spacing w:before="0" w:after="0"/>
+        <w:ind w:left="0" w:right="0" w:hanging="0"/>
+        <w:rPr>
+          <w:rFonts w:eastAsia="Droid Sans Fallback" w:cs="Droid Sans Fallback" w:ascii="Monospace" w:hAnsi="Monospace"/>
+          <w:color w:val="000000"/>
+          <w:sz w:val="24"/>
+          <w:szCs w:val="22"/>
+          <w:lang w:val="en-US" w:eastAsia="zh-CN" w:bidi="ar-SA"/>
+        </w:rPr>
+      </w:pPr>
+      <w:r>
+        <w:rPr>
+          <w:rFonts w:eastAsia="Droid Sans Fallback" w:cs="Droid Sans Fallback" w:ascii="Monospace" w:hAnsi="Monospace"/>
+          <w:color w:val="000000"/>
+          <w:sz w:val="24"/>
+          <w:szCs w:val="22"/>
+          <w:lang w:val="en-US" w:eastAsia="zh-CN" w:bidi="ar-SA"/>
+        </w:rPr>
+        <w:tab/>
+        <w:tab/>
+        <w:t>protected String doInBackground(URL... params) {</w:t>
+      </w:r>
+    </w:p>
+    <w:p>
+      <w:pPr>
+        <w:pStyle w:val="Style20"/>
+        <w:spacing w:before="0" w:after="0"/>
+        <w:ind w:left="0" w:right="0" w:hanging="0"/>
+        <w:rPr>
+          <w:rFonts w:eastAsia="Droid Sans Fallback" w:cs="Droid Sans Fallback" w:ascii="Monospace" w:hAnsi="Monospace"/>
+          <w:color w:val="000000"/>
+          <w:sz w:val="24"/>
+          <w:szCs w:val="22"/>
+          <w:lang w:val="en-US" w:eastAsia="zh-CN" w:bidi="ar-SA"/>
+        </w:rPr>
+      </w:pPr>
+      <w:r>
+        <w:rPr>
+          <w:rFonts w:eastAsia="Droid Sans Fallback" w:cs="Droid Sans Fallback" w:ascii="Monospace" w:hAnsi="Monospace"/>
+          <w:color w:val="000000"/>
+          <w:sz w:val="24"/>
+          <w:szCs w:val="22"/>
+          <w:lang w:val="en-US" w:eastAsia="zh-CN" w:bidi="ar-SA"/>
+        </w:rPr>
+        <w:tab/>
+        <w:tab/>
+        <w:tab/>
+        <w:t>StringBuilder result = new StringBuilder();</w:t>
+      </w:r>
+    </w:p>
+    <w:p>
+      <w:pPr>
+        <w:pStyle w:val="Style20"/>
+        <w:spacing w:before="0" w:after="0"/>
+        <w:ind w:left="0" w:right="0" w:hanging="0"/>
         <w:rPr>
           <w:rFonts w:ascii="Monospace" w:hAnsi="Monospace" w:cs="Droid Sans Fallback"/>
           <w:color w:val="000000"/>
@@ -5336,7 +5671,423 @@
           <w:szCs w:val="22"/>
           <w:lang w:val="en-US" w:eastAsia="zh-CN" w:bidi="ar-SA"/>
         </w:rPr>
-        <w:t>进度更新</w:t>
+      </w:pPr>
+      <w:r>
+        <w:rPr>
+          <w:rFonts w:eastAsia="Droid Sans Fallback" w:cs="Droid Sans Fallback" w:ascii="Monospace" w:hAnsi="Monospace"/>
+          <w:color w:val="000000"/>
+          <w:sz w:val="24"/>
+          <w:szCs w:val="22"/>
+          <w:lang w:val="en-US" w:eastAsia="zh-CN" w:bidi="ar-SA"/>
+        </w:rPr>
+        <w:tab/>
+        <w:tab/>
+        <w:tab/>
+        <w:t xml:space="preserve">// </w:t>
+      </w:r>
+      <w:r>
+        <w:rPr>
+          <w:rFonts w:ascii="Monospace" w:hAnsi="Monospace" w:cs="Droid Sans Fallback"/>
+          <w:color w:val="000000"/>
+          <w:sz w:val="24"/>
+          <w:szCs w:val="22"/>
+          <w:lang w:val="en-US" w:eastAsia="zh-CN" w:bidi="ar-SA"/>
+        </w:rPr>
+        <w:t>每次读取一行，并实时更新读取进度</w:t>
+      </w:r>
+    </w:p>
+    <w:p>
+      <w:pPr>
+        <w:pStyle w:val="Style20"/>
+        <w:spacing w:before="0" w:after="0"/>
+        <w:ind w:left="0" w:right="0" w:hanging="0"/>
+        <w:rPr>
+          <w:rFonts w:eastAsia="Droid Sans Fallback" w:cs="Droid Sans Fallback" w:ascii="Monospace" w:hAnsi="Monospace"/>
+          <w:color w:val="000000"/>
+          <w:sz w:val="24"/>
+          <w:szCs w:val="22"/>
+          <w:lang w:val="en-US" w:eastAsia="zh-CN" w:bidi="ar-SA"/>
+        </w:rPr>
+      </w:pPr>
+      <w:r>
+        <w:rPr>
+          <w:rFonts w:eastAsia="Droid Sans Fallback" w:cs="Droid Sans Fallback" w:ascii="Monospace" w:hAnsi="Monospace"/>
+          <w:color w:val="000000"/>
+          <w:sz w:val="24"/>
+          <w:szCs w:val="22"/>
+          <w:lang w:val="en-US" w:eastAsia="zh-CN" w:bidi="ar-SA"/>
+        </w:rPr>
+        <w:tab/>
+        <w:tab/>
+        <w:tab/>
+        <w:t>BufferedInputStream in = null;</w:t>
+      </w:r>
+    </w:p>
+    <w:p>
+      <w:pPr>
+        <w:pStyle w:val="Style20"/>
+        <w:spacing w:before="0" w:after="0"/>
+        <w:ind w:left="0" w:right="0" w:hanging="0"/>
+        <w:rPr>
+          <w:rFonts w:eastAsia="Droid Sans Fallback" w:cs="Droid Sans Fallback" w:ascii="Monospace" w:hAnsi="Monospace"/>
+          <w:color w:val="000000"/>
+          <w:sz w:val="24"/>
+          <w:szCs w:val="22"/>
+          <w:lang w:val="en-US" w:eastAsia="zh-CN" w:bidi="ar-SA"/>
+        </w:rPr>
+      </w:pPr>
+      <w:r>
+        <w:rPr>
+          <w:rFonts w:eastAsia="Droid Sans Fallback" w:cs="Droid Sans Fallback" w:ascii="Monospace" w:hAnsi="Monospace"/>
+          <w:color w:val="000000"/>
+          <w:sz w:val="24"/>
+          <w:szCs w:val="22"/>
+          <w:lang w:val="en-US" w:eastAsia="zh-CN" w:bidi="ar-SA"/>
+        </w:rPr>
+        <w:tab/>
+        <w:tab/>
+        <w:tab/>
+        <w:t>try {</w:t>
+      </w:r>
+    </w:p>
+    <w:p>
+      <w:pPr>
+        <w:pStyle w:val="Style20"/>
+        <w:spacing w:before="0" w:after="0"/>
+        <w:ind w:left="0" w:right="0" w:hanging="0"/>
+        <w:rPr>
+          <w:rFonts w:eastAsia="Droid Sans Fallback" w:cs="Droid Sans Fallback" w:ascii="Monospace" w:hAnsi="Monospace"/>
+          <w:color w:val="000000"/>
+          <w:sz w:val="24"/>
+          <w:szCs w:val="22"/>
+          <w:lang w:val="en-US" w:eastAsia="zh-CN" w:bidi="ar-SA"/>
+        </w:rPr>
+      </w:pPr>
+      <w:r>
+        <w:rPr>
+          <w:rFonts w:eastAsia="Droid Sans Fallback" w:cs="Droid Sans Fallback" w:ascii="Monospace" w:hAnsi="Monospace"/>
+          <w:color w:val="000000"/>
+          <w:sz w:val="24"/>
+          <w:szCs w:val="22"/>
+          <w:lang w:val="en-US" w:eastAsia="zh-CN" w:bidi="ar-SA"/>
+        </w:rPr>
+        <w:tab/>
+        <w:tab/>
+        <w:tab/>
+        <w:tab/>
+        <w:t>URLConnection connection = params[0].openConnection();</w:t>
+      </w:r>
+    </w:p>
+    <w:p>
+      <w:pPr>
+        <w:pStyle w:val="Style20"/>
+        <w:spacing w:before="0" w:after="0"/>
+        <w:ind w:left="0" w:right="0" w:hanging="0"/>
+        <w:rPr>
+          <w:rFonts w:eastAsia="Droid Sans Fallback" w:cs="Droid Sans Fallback" w:ascii="Monospace" w:hAnsi="Monospace"/>
+          <w:color w:val="000000"/>
+          <w:sz w:val="24"/>
+          <w:szCs w:val="22"/>
+          <w:lang w:val="en-US" w:eastAsia="zh-CN" w:bidi="ar-SA"/>
+        </w:rPr>
+      </w:pPr>
+      <w:r>
+        <w:rPr>
+          <w:rFonts w:eastAsia="Droid Sans Fallback" w:cs="Droid Sans Fallback" w:ascii="Monospace" w:hAnsi="Monospace"/>
+          <w:color w:val="000000"/>
+          <w:sz w:val="24"/>
+          <w:szCs w:val="22"/>
+          <w:lang w:val="en-US" w:eastAsia="zh-CN" w:bidi="ar-SA"/>
+        </w:rPr>
+        <w:tab/>
+        <w:tab/>
+        <w:tab/>
+        <w:tab/>
+        <w:t>in = new BufferedInputStream(connection.getInputStream());</w:t>
+      </w:r>
+    </w:p>
+    <w:p>
+      <w:pPr>
+        <w:pStyle w:val="Style20"/>
+        <w:spacing w:before="0" w:after="0"/>
+        <w:ind w:left="0" w:right="0" w:hanging="0"/>
+        <w:rPr>
+          <w:rFonts w:eastAsia="Droid Sans Fallback" w:cs="Droid Sans Fallback" w:ascii="Monospace" w:hAnsi="Monospace"/>
+          <w:color w:val="000000"/>
+          <w:sz w:val="24"/>
+          <w:szCs w:val="22"/>
+          <w:lang w:val="en-US" w:eastAsia="zh-CN" w:bidi="ar-SA"/>
+        </w:rPr>
+      </w:pPr>
+      <w:r>
+        <w:rPr>
+          <w:rFonts w:eastAsia="Droid Sans Fallback" w:cs="Droid Sans Fallback" w:ascii="Monospace" w:hAnsi="Monospace"/>
+          <w:color w:val="000000"/>
+          <w:sz w:val="24"/>
+          <w:szCs w:val="22"/>
+          <w:lang w:val="en-US" w:eastAsia="zh-CN" w:bidi="ar-SA"/>
+        </w:rPr>
+        <w:tab/>
+        <w:tab/>
+        <w:tab/>
+        <w:tab/>
+        <w:t>byte[] buffer = new byte[1024];</w:t>
+      </w:r>
+    </w:p>
+    <w:p>
+      <w:pPr>
+        <w:pStyle w:val="Style20"/>
+        <w:spacing w:before="0" w:after="0"/>
+        <w:ind w:left="0" w:right="0" w:hanging="0"/>
+        <w:rPr>
+          <w:rFonts w:eastAsia="Droid Sans Fallback" w:cs="Droid Sans Fallback" w:ascii="Monospace" w:hAnsi="Monospace"/>
+          <w:color w:val="000000"/>
+          <w:sz w:val="24"/>
+          <w:szCs w:val="22"/>
+          <w:lang w:val="en-US" w:eastAsia="zh-CN" w:bidi="ar-SA"/>
+        </w:rPr>
+      </w:pPr>
+      <w:r>
+        <w:rPr>
+          <w:rFonts w:eastAsia="Droid Sans Fallback" w:cs="Droid Sans Fallback" w:ascii="Monospace" w:hAnsi="Monospace"/>
+          <w:color w:val="000000"/>
+          <w:sz w:val="24"/>
+          <w:szCs w:val="22"/>
+          <w:lang w:val="en-US" w:eastAsia="zh-CN" w:bidi="ar-SA"/>
+        </w:rPr>
+        <w:tab/>
+        <w:tab/>
+        <w:tab/>
+        <w:tab/>
+        <w:t>while (in.read(buffer) != -1) {</w:t>
+      </w:r>
+    </w:p>
+    <w:p>
+      <w:pPr>
+        <w:pStyle w:val="Style20"/>
+        <w:spacing w:before="0" w:after="0"/>
+        <w:ind w:left="0" w:right="0" w:hanging="0"/>
+        <w:rPr>
+          <w:rFonts w:eastAsia="Droid Sans Fallback" w:cs="Droid Sans Fallback" w:ascii="Monospace" w:hAnsi="Monospace"/>
+          <w:color w:val="000000"/>
+          <w:sz w:val="24"/>
+          <w:szCs w:val="22"/>
+          <w:lang w:val="en-US" w:eastAsia="zh-CN" w:bidi="ar-SA"/>
+        </w:rPr>
+      </w:pPr>
+      <w:r>
+        <w:rPr>
+          <w:rFonts w:eastAsia="Droid Sans Fallback" w:cs="Droid Sans Fallback" w:ascii="Monospace" w:hAnsi="Monospace"/>
+          <w:color w:val="000000"/>
+          <w:sz w:val="24"/>
+          <w:szCs w:val="22"/>
+          <w:lang w:val="en-US" w:eastAsia="zh-CN" w:bidi="ar-SA"/>
+        </w:rPr>
+        <w:tab/>
+        <w:tab/>
+        <w:tab/>
+        <w:tab/>
+        <w:tab/>
+        <w:t>result.append(new String(buffer, "utf-8"));</w:t>
+      </w:r>
+    </w:p>
+    <w:p>
+      <w:pPr>
+        <w:pStyle w:val="Style20"/>
+        <w:spacing w:before="0" w:after="0"/>
+        <w:ind w:left="0" w:right="0" w:hanging="0"/>
+        <w:rPr>
+          <w:rFonts w:eastAsia="Droid Sans Fallback" w:cs="Droid Sans Fallback" w:ascii="Monospace" w:hAnsi="Monospace"/>
+          <w:color w:val="000000"/>
+          <w:sz w:val="24"/>
+          <w:szCs w:val="22"/>
+          <w:lang w:val="en-US" w:eastAsia="zh-CN" w:bidi="ar-SA"/>
+        </w:rPr>
+      </w:pPr>
+      <w:r>
+        <w:rPr>
+          <w:rFonts w:eastAsia="Droid Sans Fallback" w:cs="Droid Sans Fallback" w:ascii="Monospace" w:hAnsi="Monospace"/>
+          <w:color w:val="000000"/>
+          <w:sz w:val="24"/>
+          <w:szCs w:val="22"/>
+          <w:lang w:val="en-US" w:eastAsia="zh-CN" w:bidi="ar-SA"/>
+        </w:rPr>
+        <w:tab/>
+        <w:tab/>
+        <w:tab/>
+        <w:tab/>
+        <w:tab/>
+        <w:t>currentPro++;</w:t>
+      </w:r>
+    </w:p>
+    <w:p>
+      <w:pPr>
+        <w:pStyle w:val="Style20"/>
+        <w:spacing w:before="0" w:after="0"/>
+        <w:ind w:left="0" w:right="0" w:hanging="0"/>
+        <w:rPr>
+          <w:rFonts w:eastAsia="Droid Sans Fallback" w:cs="Droid Sans Fallback" w:ascii="Monospace" w:hAnsi="Monospace"/>
+          <w:color w:val="000000"/>
+          <w:sz w:val="24"/>
+          <w:szCs w:val="22"/>
+          <w:lang w:val="en-US" w:eastAsia="zh-CN" w:bidi="ar-SA"/>
+        </w:rPr>
+      </w:pPr>
+      <w:r>
+        <w:rPr>
+          <w:rFonts w:eastAsia="Droid Sans Fallback" w:cs="Droid Sans Fallback" w:ascii="Monospace" w:hAnsi="Monospace"/>
+          <w:color w:val="000000"/>
+          <w:sz w:val="24"/>
+          <w:szCs w:val="22"/>
+          <w:lang w:val="en-US" w:eastAsia="zh-CN" w:bidi="ar-SA"/>
+        </w:rPr>
+        <w:tab/>
+        <w:tab/>
+        <w:tab/>
+        <w:tab/>
+        <w:tab/>
+        <w:t>publishProgress(currentPro * 10);</w:t>
+      </w:r>
+    </w:p>
+    <w:p>
+      <w:pPr>
+        <w:pStyle w:val="Style20"/>
+        <w:spacing w:before="0" w:after="0"/>
+        <w:ind w:left="0" w:right="0" w:hanging="0"/>
+        <w:rPr>
+          <w:rFonts w:eastAsia="Droid Sans Fallback" w:cs="Droid Sans Fallback" w:ascii="Monospace" w:hAnsi="Monospace"/>
+          <w:color w:val="000000"/>
+          <w:sz w:val="24"/>
+          <w:szCs w:val="22"/>
+          <w:lang w:val="en-US" w:eastAsia="zh-CN" w:bidi="ar-SA"/>
+        </w:rPr>
+      </w:pPr>
+      <w:r>
+        <w:rPr>
+          <w:rFonts w:eastAsia="Droid Sans Fallback" w:cs="Droid Sans Fallback" w:ascii="Monospace" w:hAnsi="Monospace"/>
+          <w:color w:val="000000"/>
+          <w:sz w:val="24"/>
+          <w:szCs w:val="22"/>
+          <w:lang w:val="en-US" w:eastAsia="zh-CN" w:bidi="ar-SA"/>
+        </w:rPr>
+        <w:tab/>
+        <w:tab/>
+        <w:tab/>
+        <w:tab/>
+        <w:t>}</w:t>
+      </w:r>
+    </w:p>
+    <w:p>
+      <w:pPr>
+        <w:pStyle w:val="Style20"/>
+        <w:spacing w:before="0" w:after="0"/>
+        <w:ind w:left="0" w:right="0" w:hanging="0"/>
+        <w:rPr>
+          <w:rFonts w:eastAsia="Droid Sans Fallback" w:cs="Droid Sans Fallback" w:ascii="Monospace" w:hAnsi="Monospace"/>
+          <w:color w:val="000000"/>
+          <w:sz w:val="24"/>
+          <w:szCs w:val="22"/>
+          <w:lang w:val="en-US" w:eastAsia="zh-CN" w:bidi="ar-SA"/>
+        </w:rPr>
+      </w:pPr>
+      <w:r>
+        <w:rPr>
+          <w:rFonts w:eastAsia="Droid Sans Fallback" w:cs="Droid Sans Fallback" w:ascii="Monospace" w:hAnsi="Monospace"/>
+          <w:color w:val="000000"/>
+          <w:sz w:val="24"/>
+          <w:szCs w:val="22"/>
+          <w:lang w:val="en-US" w:eastAsia="zh-CN" w:bidi="ar-SA"/>
+        </w:rPr>
+        <w:tab/>
+        <w:tab/>
+        <w:tab/>
+        <w:t>} catch (Exception e) {</w:t>
+      </w:r>
+    </w:p>
+    <w:p>
+      <w:pPr>
+        <w:pStyle w:val="Style20"/>
+        <w:spacing w:before="0" w:after="0"/>
+        <w:ind w:left="0" w:right="0" w:hanging="0"/>
+        <w:rPr>
+          <w:rFonts w:eastAsia="Droid Sans Fallback" w:cs="Droid Sans Fallback" w:ascii="Monospace" w:hAnsi="Monospace"/>
+          <w:color w:val="000000"/>
+          <w:sz w:val="24"/>
+          <w:szCs w:val="22"/>
+          <w:lang w:val="en-US" w:eastAsia="zh-CN" w:bidi="ar-SA"/>
+        </w:rPr>
+      </w:pPr>
+      <w:r>
+        <w:rPr>
+          <w:rFonts w:eastAsia="Droid Sans Fallback" w:cs="Droid Sans Fallback" w:ascii="Monospace" w:hAnsi="Monospace"/>
+          <w:color w:val="000000"/>
+          <w:sz w:val="24"/>
+          <w:szCs w:val="22"/>
+          <w:lang w:val="en-US" w:eastAsia="zh-CN" w:bidi="ar-SA"/>
+        </w:rPr>
+        <w:tab/>
+        <w:tab/>
+        <w:tab/>
+        <w:tab/>
+        <w:t>Toast.makeText(context, "</w:t>
+      </w:r>
+      <w:r>
+        <w:rPr>
+          <w:rFonts w:ascii="Monospace" w:hAnsi="Monospace" w:cs="Droid Sans Fallback"/>
+          <w:color w:val="000000"/>
+          <w:sz w:val="24"/>
+          <w:szCs w:val="22"/>
+          <w:lang w:val="en-US" w:eastAsia="zh-CN" w:bidi="ar-SA"/>
+        </w:rPr>
+        <w:t>尝试下载网络资源失败</w:t>
+      </w:r>
+      <w:r>
+        <w:rPr>
+          <w:rFonts w:eastAsia="Droid Sans Fallback" w:cs="Droid Sans Fallback" w:ascii="Monospace" w:hAnsi="Monospace"/>
+          <w:color w:val="000000"/>
+          <w:sz w:val="24"/>
+          <w:szCs w:val="22"/>
+          <w:lang w:val="en-US" w:eastAsia="zh-CN" w:bidi="ar-SA"/>
+        </w:rPr>
+        <w:t>", Toast.LENGTH_LONG).show();</w:t>
+      </w:r>
+    </w:p>
+    <w:p>
+      <w:pPr>
+        <w:pStyle w:val="Style20"/>
+        <w:spacing w:before="0" w:after="0"/>
+        <w:ind w:left="0" w:right="0" w:hanging="0"/>
+        <w:rPr>
+          <w:rFonts w:eastAsia="Droid Sans Fallback" w:cs="Droid Sans Fallback" w:ascii="Monospace" w:hAnsi="Monospace"/>
+          <w:color w:val="000000"/>
+          <w:sz w:val="24"/>
+          <w:szCs w:val="22"/>
+          <w:lang w:val="en-US" w:eastAsia="zh-CN" w:bidi="ar-SA"/>
+        </w:rPr>
+      </w:pPr>
+      <w:r>
+        <w:rPr>
+          <w:rFonts w:eastAsia="Droid Sans Fallback" w:cs="Droid Sans Fallback" w:ascii="Monospace" w:hAnsi="Monospace"/>
+          <w:color w:val="000000"/>
+          <w:sz w:val="24"/>
+          <w:szCs w:val="22"/>
+          <w:lang w:val="en-US" w:eastAsia="zh-CN" w:bidi="ar-SA"/>
+        </w:rPr>
+        <w:tab/>
+        <w:tab/>
+        <w:tab/>
+        <w:tab/>
+        <w:t>Log.e("PullPageAsync", "</w:t>
+      </w:r>
+      <w:r>
+        <w:rPr>
+          <w:rFonts w:ascii="Monospace" w:hAnsi="Monospace" w:cs="Droid Sans Fallback"/>
+          <w:color w:val="000000"/>
+          <w:sz w:val="24"/>
+          <w:szCs w:val="22"/>
+          <w:lang w:val="en-US" w:eastAsia="zh-CN" w:bidi="ar-SA"/>
+        </w:rPr>
+        <w:t>尝试下载网络资源失败</w:t>
       </w:r>
       <w:r>
         <w:rPr>
@@ -5373,7 +6124,7 @@
         <w:tab/>
         <w:tab/>
         <w:tab/>
-        <w:t>progressDialog.setMax(100);</w:t>
+        <w:t>} finally {</w:t>
       </w:r>
     </w:p>
     <w:p>
@@ -5400,7 +6151,8 @@
         <w:tab/>
         <w:tab/>
         <w:tab/>
-        <w:t>progressDialog.setProgress(currentPro);</w:t>
+        <w:tab/>
+        <w:t>try {</w:t>
       </w:r>
     </w:p>
     <w:p>
@@ -5426,7 +6178,10 @@
         </w:rPr>
         <w:tab/>
         <w:tab/>
-        <w:t>progressDialog.setProgressStyle(ProgressDialog.STYLE_HORIZONTAL);</w:t>
+        <w:tab/>
+        <w:tab/>
+        <w:tab/>
+        <w:t>in.close();</w:t>
       </w:r>
     </w:p>
     <w:p>
@@ -5453,7 +6208,8 @@
         <w:tab/>
         <w:tab/>
         <w:tab/>
-        <w:t>progressDialog.show();</w:t>
+        <w:tab/>
+        <w:t>} catch (IOException e) {</w:t>
       </w:r>
     </w:p>
     <w:p>
@@ -5479,6 +6235,37 @@
         </w:rPr>
         <w:tab/>
         <w:tab/>
+        <w:tab/>
+        <w:tab/>
+        <w:tab/>
+        <w:t>e.printStackTrace();</w:t>
+      </w:r>
+    </w:p>
+    <w:p>
+      <w:pPr>
+        <w:pStyle w:val="Style20"/>
+        <w:spacing w:before="0" w:after="0"/>
+        <w:ind w:left="0" w:right="0" w:hanging="0"/>
+        <w:rPr>
+          <w:rFonts w:eastAsia="Droid Sans Fallback" w:cs="Droid Sans Fallback" w:ascii="Monospace" w:hAnsi="Monospace"/>
+          <w:color w:val="000000"/>
+          <w:sz w:val="24"/>
+          <w:szCs w:val="22"/>
+          <w:lang w:val="en-US" w:eastAsia="zh-CN" w:bidi="ar-SA"/>
+        </w:rPr>
+      </w:pPr>
+      <w:r>
+        <w:rPr>
+          <w:rFonts w:eastAsia="Droid Sans Fallback" w:cs="Droid Sans Fallback" w:ascii="Monospace" w:hAnsi="Monospace"/>
+          <w:color w:val="000000"/>
+          <w:sz w:val="24"/>
+          <w:szCs w:val="22"/>
+          <w:lang w:val="en-US" w:eastAsia="zh-CN" w:bidi="ar-SA"/>
+        </w:rPr>
+        <w:tab/>
+        <w:tab/>
+        <w:tab/>
+        <w:tab/>
         <w:t>}</w:t>
       </w:r>
     </w:p>
@@ -5505,6 +6292,86 @@
         </w:rPr>
         <w:tab/>
         <w:tab/>
+        <w:tab/>
+        <w:t>}</w:t>
+      </w:r>
+    </w:p>
+    <w:p>
+      <w:pPr>
+        <w:pStyle w:val="Style20"/>
+        <w:spacing w:before="0" w:after="0"/>
+        <w:ind w:left="0" w:right="0" w:hanging="0"/>
+        <w:rPr>
+          <w:rFonts w:eastAsia="Droid Sans Fallback" w:cs="Droid Sans Fallback" w:ascii="Monospace" w:hAnsi="Monospace"/>
+          <w:color w:val="000000"/>
+          <w:sz w:val="24"/>
+          <w:szCs w:val="22"/>
+          <w:lang w:val="en-US" w:eastAsia="zh-CN" w:bidi="ar-SA"/>
+        </w:rPr>
+      </w:pPr>
+      <w:r>
+        <w:rPr>
+          <w:rFonts w:eastAsia="Droid Sans Fallback" w:cs="Droid Sans Fallback" w:ascii="Monospace" w:hAnsi="Monospace"/>
+          <w:color w:val="000000"/>
+          <w:sz w:val="24"/>
+          <w:szCs w:val="22"/>
+          <w:lang w:val="en-US" w:eastAsia="zh-CN" w:bidi="ar-SA"/>
+        </w:rPr>
+        <w:tab/>
+        <w:tab/>
+        <w:tab/>
+        <w:t>return result.toString();</w:t>
+      </w:r>
+    </w:p>
+    <w:p>
+      <w:pPr>
+        <w:pStyle w:val="Style20"/>
+        <w:spacing w:before="0" w:after="0"/>
+        <w:ind w:left="0" w:right="0" w:hanging="0"/>
+        <w:rPr>
+          <w:rFonts w:eastAsia="Droid Sans Fallback" w:cs="Droid Sans Fallback" w:ascii="Monospace" w:hAnsi="Monospace"/>
+          <w:color w:val="000000"/>
+          <w:sz w:val="24"/>
+          <w:szCs w:val="22"/>
+          <w:lang w:val="en-US" w:eastAsia="zh-CN" w:bidi="ar-SA"/>
+        </w:rPr>
+      </w:pPr>
+      <w:r>
+        <w:rPr>
+          <w:rFonts w:eastAsia="Droid Sans Fallback" w:cs="Droid Sans Fallback" w:ascii="Monospace" w:hAnsi="Monospace"/>
+          <w:color w:val="000000"/>
+          <w:sz w:val="24"/>
+          <w:szCs w:val="22"/>
+          <w:lang w:val="en-US" w:eastAsia="zh-CN" w:bidi="ar-SA"/>
+        </w:rPr>
+        <w:tab/>
+        <w:tab/>
+        <w:t>}</w:t>
+      </w:r>
+    </w:p>
+    <w:p>
+      <w:pPr>
+        <w:pStyle w:val="Style20"/>
+        <w:spacing w:before="0" w:after="0"/>
+        <w:ind w:left="0" w:right="0" w:hanging="0"/>
+        <w:rPr>
+          <w:rFonts w:eastAsia="Droid Sans Fallback" w:cs="Droid Sans Fallback" w:ascii="Monospace" w:hAnsi="Monospace"/>
+          <w:color w:val="000000"/>
+          <w:sz w:val="24"/>
+          <w:szCs w:val="22"/>
+          <w:lang w:val="en-US" w:eastAsia="zh-CN" w:bidi="ar-SA"/>
+        </w:rPr>
+      </w:pPr>
+      <w:r>
+        <w:rPr>
+          <w:rFonts w:eastAsia="Droid Sans Fallback" w:cs="Droid Sans Fallback" w:ascii="Monospace" w:hAnsi="Monospace"/>
+          <w:color w:val="000000"/>
+          <w:sz w:val="24"/>
+          <w:szCs w:val="22"/>
+          <w:lang w:val="en-US" w:eastAsia="zh-CN" w:bidi="ar-SA"/>
+        </w:rPr>
+        <w:tab/>
+        <w:tab/>
         <w:t>@Override</w:t>
       </w:r>
     </w:p>
@@ -5531,7 +6398,7 @@
         </w:rPr>
         <w:tab/>
         <w:tab/>
-        <w:t>protected void onProgressUpdate(Integer... values) {</w:t>
+        <w:t>protected void onPostExecute(String result) {</w:t>
       </w:r>
     </w:p>
     <w:p>
@@ -5558,7 +6425,7 @@
         <w:tab/>
         <w:tab/>
         <w:tab/>
-        <w:t>progressDialog.setProgress(values[0]);</w:t>
+        <w:t>super.onPostExecute(result);</w:t>
       </w:r>
     </w:p>
     <w:p>
@@ -5584,6 +6451,154 @@
         </w:rPr>
         <w:tab/>
         <w:tab/>
+        <w:tab/>
+        <w:t>progressDialog.setProgress(100);</w:t>
+      </w:r>
+    </w:p>
+    <w:p>
+      <w:pPr>
+        <w:pStyle w:val="Style20"/>
+        <w:spacing w:before="0" w:after="0"/>
+        <w:ind w:left="0" w:right="0" w:hanging="0"/>
+        <w:rPr>
+          <w:rFonts w:eastAsia="Droid Sans Fallback" w:cs="Droid Sans Fallback" w:ascii="Monospace" w:hAnsi="Monospace"/>
+          <w:color w:val="000000"/>
+          <w:sz w:val="24"/>
+          <w:szCs w:val="22"/>
+          <w:lang w:val="en-US" w:eastAsia="zh-CN" w:bidi="ar-SA"/>
+        </w:rPr>
+      </w:pPr>
+      <w:r>
+        <w:rPr>
+          <w:rFonts w:eastAsia="Droid Sans Fallback" w:cs="Droid Sans Fallback" w:ascii="Monospace" w:hAnsi="Monospace"/>
+          <w:color w:val="000000"/>
+          <w:sz w:val="24"/>
+          <w:szCs w:val="22"/>
+          <w:lang w:val="en-US" w:eastAsia="zh-CN" w:bidi="ar-SA"/>
+        </w:rPr>
+        <w:tab/>
+        <w:tab/>
+        <w:tab/>
+        <w:t>progressDialog.dismiss();</w:t>
+      </w:r>
+    </w:p>
+    <w:p>
+      <w:pPr>
+        <w:pStyle w:val="Style20"/>
+        <w:spacing w:before="0" w:after="0"/>
+        <w:ind w:left="0" w:right="0" w:hanging="0"/>
+        <w:rPr>
+          <w:rFonts w:eastAsia="Droid Sans Fallback" w:cs="Droid Sans Fallback" w:ascii="Monospace" w:hAnsi="Monospace"/>
+          <w:color w:val="000000"/>
+          <w:sz w:val="24"/>
+          <w:szCs w:val="22"/>
+          <w:lang w:val="en-US" w:eastAsia="zh-CN" w:bidi="ar-SA"/>
+        </w:rPr>
+      </w:pPr>
+      <w:r>
+        <w:rPr>
+          <w:rFonts w:eastAsia="Droid Sans Fallback" w:cs="Droid Sans Fallback" w:ascii="Monospace" w:hAnsi="Monospace"/>
+          <w:color w:val="000000"/>
+          <w:sz w:val="24"/>
+          <w:szCs w:val="22"/>
+          <w:lang w:val="en-US" w:eastAsia="zh-CN" w:bidi="ar-SA"/>
+        </w:rPr>
+        <w:tab/>
+        <w:tab/>
+        <w:tab/>
+        <w:t>pageContent.setText(result);</w:t>
+      </w:r>
+    </w:p>
+    <w:p>
+      <w:pPr>
+        <w:pStyle w:val="Style20"/>
+        <w:spacing w:before="0" w:after="0"/>
+        <w:ind w:left="0" w:right="0" w:hanging="0"/>
+        <w:rPr>
+          <w:rFonts w:eastAsia="Droid Sans Fallback" w:cs="Droid Sans Fallback" w:ascii="Monospace" w:hAnsi="Monospace"/>
+          <w:color w:val="000000"/>
+          <w:sz w:val="24"/>
+          <w:szCs w:val="22"/>
+          <w:lang w:val="en-US" w:eastAsia="zh-CN" w:bidi="ar-SA"/>
+        </w:rPr>
+      </w:pPr>
+      <w:r>
+        <w:rPr>
+          <w:rFonts w:eastAsia="Droid Sans Fallback" w:cs="Droid Sans Fallback" w:ascii="Monospace" w:hAnsi="Monospace"/>
+          <w:color w:val="000000"/>
+          <w:sz w:val="24"/>
+          <w:szCs w:val="22"/>
+          <w:lang w:val="en-US" w:eastAsia="zh-CN" w:bidi="ar-SA"/>
+        </w:rPr>
+        <w:tab/>
+        <w:tab/>
+        <w:tab/>
+        <w:t>pullContent.setText("</w:t>
+      </w:r>
+      <w:r>
+        <w:rPr>
+          <w:rFonts w:ascii="Monospace" w:hAnsi="Monospace" w:cs="Droid Sans Fallback"/>
+          <w:color w:val="000000"/>
+          <w:sz w:val="24"/>
+          <w:szCs w:val="22"/>
+          <w:lang w:val="en-US" w:eastAsia="zh-CN" w:bidi="ar-SA"/>
+        </w:rPr>
+        <w:t xml:space="preserve">总共有 </w:t>
+      </w:r>
+      <w:r>
+        <w:rPr>
+          <w:rFonts w:eastAsia="Droid Sans Fallback" w:cs="Droid Sans Fallback" w:ascii="Monospace" w:hAnsi="Monospace"/>
+          <w:color w:val="000000"/>
+          <w:sz w:val="24"/>
+          <w:szCs w:val="22"/>
+          <w:lang w:val="en-US" w:eastAsia="zh-CN" w:bidi="ar-SA"/>
+        </w:rPr>
+        <w:t xml:space="preserve">" + result.length() + " </w:t>
+      </w:r>
+      <w:r>
+        <w:rPr>
+          <w:rFonts w:ascii="Monospace" w:hAnsi="Monospace" w:cs="Droid Sans Fallback"/>
+          <w:color w:val="000000"/>
+          <w:sz w:val="24"/>
+          <w:szCs w:val="22"/>
+          <w:lang w:val="en-US" w:eastAsia="zh-CN" w:bidi="ar-SA"/>
+        </w:rPr>
+        <w:t>个字节。</w:t>
+      </w:r>
+      <w:r>
+        <w:rPr>
+          <w:rFonts w:eastAsia="Droid Sans Fallback" w:cs="Droid Sans Fallback" w:ascii="Monospace" w:hAnsi="Monospace"/>
+          <w:color w:val="000000"/>
+          <w:sz w:val="24"/>
+          <w:szCs w:val="22"/>
+          <w:lang w:val="en-US" w:eastAsia="zh-CN" w:bidi="ar-SA"/>
+        </w:rPr>
+        <w:t>");</w:t>
+      </w:r>
+    </w:p>
+    <w:p>
+      <w:pPr>
+        <w:pStyle w:val="Style20"/>
+        <w:spacing w:before="0" w:after="0"/>
+        <w:ind w:left="0" w:right="0" w:hanging="0"/>
+        <w:rPr>
+          <w:rFonts w:eastAsia="Droid Sans Fallback" w:cs="Droid Sans Fallback" w:ascii="Monospace" w:hAnsi="Monospace"/>
+          <w:color w:val="000000"/>
+          <w:sz w:val="24"/>
+          <w:szCs w:val="22"/>
+          <w:lang w:val="en-US" w:eastAsia="zh-CN" w:bidi="ar-SA"/>
+        </w:rPr>
+      </w:pPr>
+      <w:r>
+        <w:rPr>
+          <w:rFonts w:eastAsia="Droid Sans Fallback" w:cs="Droid Sans Fallback" w:ascii="Monospace" w:hAnsi="Monospace"/>
+          <w:color w:val="000000"/>
+          <w:sz w:val="24"/>
+          <w:szCs w:val="22"/>
+          <w:lang w:val="en-US" w:eastAsia="zh-CN" w:bidi="ar-SA"/>
+        </w:rPr>
+        <w:tab/>
+        <w:tab/>
         <w:t>}</w:t>
       </w:r>
     </w:p>
@@ -5608,6 +6623,8 @@
           <w:szCs w:val="22"/>
           <w:lang w:val="en-US" w:eastAsia="zh-CN" w:bidi="ar-SA"/>
         </w:rPr>
+        <w:tab/>
+        <w:t>}</w:t>
       </w:r>
     </w:p>
     <w:p>
@@ -5615,25 +6632,11 @@
         <w:pStyle w:val="Style20"/>
         <w:spacing w:before="0" w:after="0"/>
         <w:ind w:left="0" w:right="0" w:hanging="0"/>
-        <w:rPr>
-          <w:rFonts w:eastAsia="Droid Sans Fallback" w:cs="Droid Sans Fallback" w:ascii="Monospace" w:hAnsi="Monospace"/>
-          <w:color w:val="000000"/>
-          <w:sz w:val="24"/>
-          <w:szCs w:val="22"/>
-          <w:lang w:val="en-US" w:eastAsia="zh-CN" w:bidi="ar-SA"/>
-        </w:rPr>
-      </w:pPr>
-      <w:r>
-        <w:rPr>
-          <w:rFonts w:eastAsia="Droid Sans Fallback" w:cs="Droid Sans Fallback" w:ascii="Monospace" w:hAnsi="Monospace"/>
-          <w:color w:val="000000"/>
-          <w:sz w:val="24"/>
-          <w:szCs w:val="22"/>
-          <w:lang w:val="en-US" w:eastAsia="zh-CN" w:bidi="ar-SA"/>
-        </w:rPr>
-        <w:tab/>
-        <w:tab/>
-        <w:t>@Override</w:t>
+        <w:rPr/>
+      </w:pPr>
+      <w:r>
+        <w:rPr/>
+        <w:t xml:space="preserve">             </w:t>
       </w:r>
     </w:p>
     <w:p>
@@ -5642,24 +6645,84 @@
         <w:spacing w:before="0" w:after="0"/>
         <w:ind w:left="0" w:right="0" w:hanging="0"/>
         <w:rPr>
-          <w:rFonts w:eastAsia="Droid Sans Fallback" w:cs="Droid Sans Fallback" w:ascii="Monospace" w:hAnsi="Monospace"/>
-          <w:color w:val="000000"/>
-          <w:sz w:val="24"/>
-          <w:szCs w:val="22"/>
-          <w:lang w:val="en-US" w:eastAsia="zh-CN" w:bidi="ar-SA"/>
-        </w:rPr>
-      </w:pPr>
-      <w:r>
-        <w:rPr>
-          <w:rFonts w:eastAsia="Droid Sans Fallback" w:cs="Droid Sans Fallback" w:ascii="Monospace" w:hAnsi="Monospace"/>
-          <w:color w:val="000000"/>
-          <w:sz w:val="24"/>
-          <w:szCs w:val="22"/>
-          <w:lang w:val="en-US" w:eastAsia="zh-CN" w:bidi="ar-SA"/>
-        </w:rPr>
-        <w:tab/>
-        <w:tab/>
-        <w:t>protected String doInBackground(URL... params) {</w:t>
+          <w:rFonts w:eastAsia="Microsoft YaHei"/>
+          <w:b w:val="false"/>
+          <w:i w:val="false"/>
+          <w:caps w:val="false"/>
+          <w:smallCaps w:val="false"/>
+          <w:strike w:val="false"/>
+          <w:dstrike w:val="false"/>
+          <w:color w:val="000000"/>
+          <w:spacing w:val="0"/>
+          <w:sz w:val="30"/>
+          <w:u w:val="none"/>
+          <w:effect w:val="none"/>
+        </w:rPr>
+      </w:pPr>
+      <w:r>
+        <w:rPr/>
+        <w:t>22.</w:t>
+      </w:r>
+      <w:hyperlink r:id="rId2">
+        <w:r>
+          <w:rPr>
+            <w:rStyle w:val="Internet"/>
+          </w:rPr>
+          <w:t xml:space="preserve">  </w:t>
+        </w:r>
+        <w:r>
+          <w:rPr>
+            <w:rStyle w:val="Internet"/>
+            <w:rFonts w:ascii="Microsoft YaHei" w:hAnsi="Microsoft YaHei"/>
+            <w:b w:val="false"/>
+            <w:i w:val="false"/>
+            <w:caps w:val="false"/>
+            <w:smallCaps w:val="false"/>
+            <w:strike w:val="false"/>
+            <w:dstrike w:val="false"/>
+            <w:color w:val="000000"/>
+            <w:spacing w:val="0"/>
+            <w:sz w:val="30"/>
+            <w:u w:val="none"/>
+            <w:effect w:val="none"/>
+          </w:rPr>
+          <w:t xml:space="preserve">This Handler class should be static or leaks might occur </w:t>
+        </w:r>
+        <w:r>
+          <w:rPr>
+            <w:rStyle w:val="Internet"/>
+            <w:rFonts w:eastAsia="Microsoft YaHei"/>
+            <w:b w:val="false"/>
+            <w:i w:val="false"/>
+            <w:caps w:val="false"/>
+            <w:smallCaps w:val="false"/>
+            <w:strike w:val="false"/>
+            <w:dstrike w:val="false"/>
+            <w:color w:val="000000"/>
+            <w:spacing w:val="0"/>
+            <w:sz w:val="30"/>
+            <w:u w:val="none"/>
+            <w:effect w:val="none"/>
+          </w:rPr>
+          <w:t>解决办法</w:t>
+        </w:r>
+      </w:hyperlink>
+      <w:r>
+        <w:rPr>
+          <w:rFonts w:eastAsia="Microsoft YaHei"/>
+          <w:b w:val="false"/>
+          <w:i w:val="false"/>
+          <w:caps w:val="false"/>
+          <w:smallCaps w:val="false"/>
+          <w:strike w:val="false"/>
+          <w:dstrike w:val="false"/>
+          <w:color w:val="000000"/>
+          <w:spacing w:val="0"/>
+          <w:sz w:val="30"/>
+          <w:u w:val="none"/>
+          <w:effect w:val="none"/>
+        </w:rPr>
+        <w:t>？为什么？</w:t>
       </w:r>
     </w:p>
     <w:p>
@@ -5668,25 +6731,197 @@
         <w:spacing w:before="0" w:after="0"/>
         <w:ind w:left="0" w:right="0" w:hanging="0"/>
         <w:rPr>
-          <w:rFonts w:eastAsia="Droid Sans Fallback" w:cs="Droid Sans Fallback" w:ascii="Monospace" w:hAnsi="Monospace"/>
-          <w:color w:val="000000"/>
-          <w:sz w:val="24"/>
-          <w:szCs w:val="22"/>
-          <w:lang w:val="en-US" w:eastAsia="zh-CN" w:bidi="ar-SA"/>
-        </w:rPr>
-      </w:pPr>
-      <w:r>
-        <w:rPr>
-          <w:rFonts w:eastAsia="Droid Sans Fallback" w:cs="Droid Sans Fallback" w:ascii="Monospace" w:hAnsi="Monospace"/>
-          <w:color w:val="000000"/>
-          <w:sz w:val="24"/>
-          <w:szCs w:val="22"/>
-          <w:lang w:val="en-US" w:eastAsia="zh-CN" w:bidi="ar-SA"/>
-        </w:rPr>
-        <w:tab/>
-        <w:tab/>
-        <w:tab/>
-        <w:t>StringBuilder result = new StringBuilder();</w:t>
+          <w:rFonts w:ascii="Monospace" w:hAnsi="Monospace" w:cs="Droid Sans Fallback"/>
+          <w:b w:val="false"/>
+          <w:i w:val="false"/>
+          <w:caps w:val="false"/>
+          <w:smallCaps w:val="false"/>
+          <w:color w:val="000000"/>
+          <w:spacing w:val="0"/>
+          <w:sz w:val="24"/>
+          <w:szCs w:val="22"/>
+          <w:lang w:val="en-US" w:eastAsia="zh-CN" w:bidi="ar-SA"/>
+        </w:rPr>
+      </w:pPr>
+      <w:r>
+        <w:rPr>
+          <w:rFonts w:eastAsia="Droid Sans Fallback" w:cs="Droid Sans Fallback" w:ascii="Monospace" w:hAnsi="Monospace"/>
+          <w:b w:val="false"/>
+          <w:i w:val="false"/>
+          <w:caps w:val="false"/>
+          <w:smallCaps w:val="false"/>
+          <w:color w:val="000000"/>
+          <w:spacing w:val="0"/>
+          <w:sz w:val="24"/>
+          <w:szCs w:val="22"/>
+          <w:lang w:val="en-US" w:eastAsia="zh-CN" w:bidi="ar-SA"/>
+        </w:rPr>
+        <w:t xml:space="preserve">Handler </w:t>
+      </w:r>
+      <w:r>
+        <w:rPr>
+          <w:rFonts w:ascii="Monospace" w:hAnsi="Monospace" w:cs="Droid Sans Fallback"/>
+          <w:b w:val="false"/>
+          <w:i w:val="false"/>
+          <w:caps w:val="false"/>
+          <w:smallCaps w:val="false"/>
+          <w:color w:val="000000"/>
+          <w:spacing w:val="0"/>
+          <w:sz w:val="24"/>
+          <w:szCs w:val="22"/>
+          <w:lang w:val="en-US" w:eastAsia="zh-CN" w:bidi="ar-SA"/>
+        </w:rPr>
+        <w:t>类应该应该为</w:t>
+      </w:r>
+      <w:r>
+        <w:rPr>
+          <w:rFonts w:eastAsia="Droid Sans Fallback" w:cs="Droid Sans Fallback" w:ascii="Monospace" w:hAnsi="Monospace"/>
+          <w:b w:val="false"/>
+          <w:i w:val="false"/>
+          <w:caps w:val="false"/>
+          <w:smallCaps w:val="false"/>
+          <w:color w:val="000000"/>
+          <w:spacing w:val="0"/>
+          <w:sz w:val="24"/>
+          <w:szCs w:val="22"/>
+          <w:lang w:val="en-US" w:eastAsia="zh-CN" w:bidi="ar-SA"/>
+        </w:rPr>
+        <w:t>static</w:t>
+      </w:r>
+      <w:r>
+        <w:rPr>
+          <w:rFonts w:ascii="Monospace" w:hAnsi="Monospace" w:cs="Droid Sans Fallback"/>
+          <w:b w:val="false"/>
+          <w:i w:val="false"/>
+          <w:caps w:val="false"/>
+          <w:smallCaps w:val="false"/>
+          <w:color w:val="000000"/>
+          <w:spacing w:val="0"/>
+          <w:sz w:val="24"/>
+          <w:szCs w:val="22"/>
+          <w:lang w:val="en-US" w:eastAsia="zh-CN" w:bidi="ar-SA"/>
+        </w:rPr>
+        <w:t>类型，否则有可能造成泄露。在程序消息队列中排队的消息保持了对目标</w:t>
+      </w:r>
+      <w:r>
+        <w:rPr>
+          <w:rFonts w:eastAsia="Droid Sans Fallback" w:cs="Droid Sans Fallback" w:ascii="Monospace" w:hAnsi="Monospace"/>
+          <w:b w:val="false"/>
+          <w:i w:val="false"/>
+          <w:caps w:val="false"/>
+          <w:smallCaps w:val="false"/>
+          <w:color w:val="000000"/>
+          <w:spacing w:val="0"/>
+          <w:sz w:val="24"/>
+          <w:szCs w:val="22"/>
+          <w:lang w:val="en-US" w:eastAsia="zh-CN" w:bidi="ar-SA"/>
+        </w:rPr>
+        <w:t>Handler</w:t>
+      </w:r>
+      <w:r>
+        <w:rPr>
+          <w:rFonts w:ascii="Monospace" w:hAnsi="Monospace" w:cs="Droid Sans Fallback"/>
+          <w:b w:val="false"/>
+          <w:i w:val="false"/>
+          <w:caps w:val="false"/>
+          <w:smallCaps w:val="false"/>
+          <w:color w:val="000000"/>
+          <w:spacing w:val="0"/>
+          <w:sz w:val="24"/>
+          <w:szCs w:val="22"/>
+          <w:lang w:val="en-US" w:eastAsia="zh-CN" w:bidi="ar-SA"/>
+        </w:rPr>
+        <w:t>类的应用。如果</w:t>
+      </w:r>
+      <w:r>
+        <w:rPr>
+          <w:rFonts w:eastAsia="Droid Sans Fallback" w:cs="Droid Sans Fallback" w:ascii="Monospace" w:hAnsi="Monospace"/>
+          <w:b w:val="false"/>
+          <w:i w:val="false"/>
+          <w:caps w:val="false"/>
+          <w:smallCaps w:val="false"/>
+          <w:color w:val="000000"/>
+          <w:spacing w:val="0"/>
+          <w:sz w:val="24"/>
+          <w:szCs w:val="22"/>
+          <w:lang w:val="en-US" w:eastAsia="zh-CN" w:bidi="ar-SA"/>
+        </w:rPr>
+        <w:t>Handler</w:t>
+      </w:r>
+      <w:r>
+        <w:rPr>
+          <w:rFonts w:ascii="Monospace" w:hAnsi="Monospace" w:cs="Droid Sans Fallback"/>
+          <w:b w:val="false"/>
+          <w:i w:val="false"/>
+          <w:caps w:val="false"/>
+          <w:smallCaps w:val="false"/>
+          <w:color w:val="000000"/>
+          <w:spacing w:val="0"/>
+          <w:sz w:val="24"/>
+          <w:szCs w:val="22"/>
+          <w:lang w:val="en-US" w:eastAsia="zh-CN" w:bidi="ar-SA"/>
+        </w:rPr>
+        <w:t>是个内部类，那 么它也会保持它所在的外部类的引用。为了避免泄露这个外部类，应该将</w:t>
+      </w:r>
+      <w:r>
+        <w:rPr>
+          <w:rFonts w:eastAsia="Droid Sans Fallback" w:cs="Droid Sans Fallback" w:ascii="Monospace" w:hAnsi="Monospace"/>
+          <w:b w:val="false"/>
+          <w:i w:val="false"/>
+          <w:caps w:val="false"/>
+          <w:smallCaps w:val="false"/>
+          <w:color w:val="000000"/>
+          <w:spacing w:val="0"/>
+          <w:sz w:val="24"/>
+          <w:szCs w:val="22"/>
+          <w:lang w:val="en-US" w:eastAsia="zh-CN" w:bidi="ar-SA"/>
+        </w:rPr>
+        <w:t>Handler</w:t>
+      </w:r>
+      <w:r>
+        <w:rPr>
+          <w:rFonts w:ascii="Monospace" w:hAnsi="Monospace" w:cs="Droid Sans Fallback"/>
+          <w:b w:val="false"/>
+          <w:i w:val="false"/>
+          <w:caps w:val="false"/>
+          <w:smallCaps w:val="false"/>
+          <w:color w:val="000000"/>
+          <w:spacing w:val="0"/>
+          <w:sz w:val="24"/>
+          <w:szCs w:val="22"/>
+          <w:lang w:val="en-US" w:eastAsia="zh-CN" w:bidi="ar-SA"/>
+        </w:rPr>
+        <w:t>声明为</w:t>
+      </w:r>
+      <w:r>
+        <w:rPr>
+          <w:rFonts w:eastAsia="Droid Sans Fallback" w:cs="Droid Sans Fallback" w:ascii="Monospace" w:hAnsi="Monospace"/>
+          <w:b w:val="false"/>
+          <w:i w:val="false"/>
+          <w:caps w:val="false"/>
+          <w:smallCaps w:val="false"/>
+          <w:color w:val="000000"/>
+          <w:spacing w:val="0"/>
+          <w:sz w:val="24"/>
+          <w:szCs w:val="22"/>
+          <w:lang w:val="en-US" w:eastAsia="zh-CN" w:bidi="ar-SA"/>
+        </w:rPr>
+        <w:t>static</w:t>
+      </w:r>
+      <w:r>
+        <w:rPr>
+          <w:rFonts w:ascii="Monospace" w:hAnsi="Monospace" w:cs="Droid Sans Fallback"/>
+          <w:b w:val="false"/>
+          <w:i w:val="false"/>
+          <w:caps w:val="false"/>
+          <w:smallCaps w:val="false"/>
+          <w:color w:val="000000"/>
+          <w:spacing w:val="0"/>
+          <w:sz w:val="24"/>
+          <w:szCs w:val="22"/>
+          <w:lang w:val="en-US" w:eastAsia="zh-CN" w:bidi="ar-SA"/>
+        </w:rPr>
+        <w:t>嵌套类，并且使用对外部类的弱应用。</w:t>
       </w:r>
     </w:p>
     <w:p>
@@ -5695,44 +6930,284 @@
         <w:spacing w:before="0" w:after="0"/>
         <w:ind w:left="0" w:right="0" w:hanging="0"/>
         <w:rPr>
-          <w:rFonts w:eastAsia="Droid Sans Fallback" w:cs="Droid Sans Fallback" w:ascii="Monospace" w:hAnsi="Monospace"/>
-          <w:color w:val="000000"/>
-          <w:sz w:val="24"/>
-          <w:szCs w:val="22"/>
-          <w:lang w:val="en-US" w:eastAsia="zh-CN" w:bidi="ar-SA"/>
-        </w:rPr>
-      </w:pPr>
-      <w:r>
-        <w:rPr>
-          <w:rFonts w:eastAsia="Droid Sans Fallback" w:cs="Droid Sans Fallback" w:ascii="Monospace" w:hAnsi="Monospace"/>
-          <w:color w:val="000000"/>
-          <w:sz w:val="24"/>
-          <w:szCs w:val="22"/>
-          <w:lang w:val="en-US" w:eastAsia="zh-CN" w:bidi="ar-SA"/>
-        </w:rPr>
-        <w:tab/>
-        <w:tab/>
-        <w:tab/>
-        <w:t xml:space="preserve">// </w:t>
-      </w:r>
-      <w:r>
-        <w:rPr>
           <w:rFonts w:ascii="Monospace" w:hAnsi="Monospace" w:cs="Droid Sans Fallback"/>
-          <w:color w:val="000000"/>
-          <w:sz w:val="24"/>
-          <w:szCs w:val="22"/>
-          <w:lang w:val="en-US" w:eastAsia="zh-CN" w:bidi="ar-SA"/>
-        </w:rPr>
-        <w:t>每次读取一行，并实时更新读取进度</w:t>
-      </w:r>
-      <w:r>
-        <w:rPr>
-          <w:rFonts w:eastAsia="Droid Sans Fallback" w:cs="Droid Sans Fallback" w:ascii="Monospace" w:hAnsi="Monospace"/>
-          <w:color w:val="000000"/>
-          <w:sz w:val="24"/>
-          <w:szCs w:val="22"/>
-          <w:lang w:val="en-US" w:eastAsia="zh-CN" w:bidi="ar-SA"/>
-        </w:rPr>
+          <w:b w:val="false"/>
+          <w:i w:val="false"/>
+          <w:caps w:val="false"/>
+          <w:smallCaps w:val="false"/>
+          <w:color w:val="000000"/>
+          <w:spacing w:val="0"/>
+          <w:sz w:val="24"/>
+          <w:szCs w:val="22"/>
+          <w:lang w:val="en-US" w:eastAsia="zh-CN" w:bidi="ar-SA"/>
+        </w:rPr>
+      </w:pPr>
+      <w:r>
+        <w:rPr>
+          <w:rFonts w:ascii="Monospace" w:hAnsi="Monospace" w:cs="Droid Sans Fallback"/>
+          <w:b w:val="false"/>
+          <w:i w:val="false"/>
+          <w:caps w:val="false"/>
+          <w:smallCaps w:val="false"/>
+          <w:color w:val="000000"/>
+          <w:spacing w:val="0"/>
+          <w:sz w:val="24"/>
+          <w:szCs w:val="22"/>
+          <w:lang w:val="en-US" w:eastAsia="zh-CN" w:bidi="ar-SA"/>
+        </w:rPr>
+        <w:t>说的很明白，因为内部类对外部类有个引用，所以当我们在内部类中保存对外部类的弱引用时，这里的内部类对外引用还是存在的，这是</w:t>
+      </w:r>
+      <w:r>
+        <w:rPr>
+          <w:rFonts w:eastAsia="Droid Sans Fallback" w:cs="Droid Sans Fallback" w:ascii="Monospace" w:hAnsi="Monospace"/>
+          <w:caps w:val="false"/>
+          <w:smallCaps w:val="false"/>
+          <w:color w:val="000000"/>
+          <w:spacing w:val="0"/>
+          <w:sz w:val="24"/>
+          <w:szCs w:val="22"/>
+          <w:lang w:val="en-US" w:eastAsia="zh-CN" w:bidi="ar-SA"/>
+        </w:rPr>
+        <w:t>jdk</w:t>
+      </w:r>
+      <w:r>
+        <w:rPr>
+          <w:rFonts w:ascii="Monospace" w:hAnsi="Monospace" w:cs="Droid Sans Fallback"/>
+          <w:b w:val="false"/>
+          <w:i w:val="false"/>
+          <w:caps w:val="false"/>
+          <w:smallCaps w:val="false"/>
+          <w:color w:val="000000"/>
+          <w:spacing w:val="0"/>
+          <w:sz w:val="24"/>
+          <w:szCs w:val="22"/>
+          <w:lang w:val="en-US" w:eastAsia="zh-CN" w:bidi="ar-SA"/>
+        </w:rPr>
+        <w:t>实现的，而只有我们声明为静态内部类，此时是对外部类没有引用的（这是它和普通的外部类没有什么区别，只是在访问控制上有很大的方便性，它可以直接访问外部类的私有成员），这样当线程中还有</w:t>
+      </w:r>
+      <w:r>
+        <w:rPr>
+          <w:rFonts w:eastAsia="Droid Sans Fallback" w:cs="Droid Sans Fallback" w:ascii="Monospace" w:hAnsi="Monospace"/>
+          <w:caps w:val="false"/>
+          <w:smallCaps w:val="false"/>
+          <w:color w:val="000000"/>
+          <w:spacing w:val="0"/>
+          <w:sz w:val="24"/>
+          <w:szCs w:val="22"/>
+          <w:lang w:val="en-US" w:eastAsia="zh-CN" w:bidi="ar-SA"/>
+        </w:rPr>
+        <w:t xml:space="preserve">Looper </w:t>
+      </w:r>
+      <w:r>
+        <w:rPr>
+          <w:rFonts w:ascii="Monospace" w:hAnsi="Monospace" w:cs="Droid Sans Fallback"/>
+          <w:b w:val="false"/>
+          <w:i w:val="false"/>
+          <w:caps w:val="false"/>
+          <w:smallCaps w:val="false"/>
+          <w:color w:val="000000"/>
+          <w:spacing w:val="0"/>
+          <w:sz w:val="24"/>
+          <w:szCs w:val="22"/>
+          <w:lang w:val="en-US" w:eastAsia="zh-CN" w:bidi="ar-SA"/>
+        </w:rPr>
+        <w:t>和</w:t>
+      </w:r>
+      <w:r>
+        <w:rPr>
+          <w:rFonts w:eastAsia="Droid Sans Fallback" w:cs="Droid Sans Fallback" w:ascii="Monospace" w:hAnsi="Monospace"/>
+          <w:caps w:val="false"/>
+          <w:smallCaps w:val="false"/>
+          <w:color w:val="000000"/>
+          <w:spacing w:val="0"/>
+          <w:sz w:val="24"/>
+          <w:szCs w:val="22"/>
+          <w:lang w:val="en-US" w:eastAsia="zh-CN" w:bidi="ar-SA"/>
+        </w:rPr>
+        <w:t>Looper</w:t>
+      </w:r>
+      <w:r>
+        <w:rPr>
+          <w:rFonts w:ascii="Monospace" w:hAnsi="Monospace" w:cs="Droid Sans Fallback"/>
+          <w:b w:val="false"/>
+          <w:i w:val="false"/>
+          <w:caps w:val="false"/>
+          <w:smallCaps w:val="false"/>
+          <w:color w:val="000000"/>
+          <w:spacing w:val="0"/>
+          <w:sz w:val="24"/>
+          <w:szCs w:val="22"/>
+          <w:lang w:val="en-US" w:eastAsia="zh-CN" w:bidi="ar-SA"/>
+        </w:rPr>
+        <w:t>中的</w:t>
+      </w:r>
+      <w:r>
+        <w:rPr>
+          <w:rFonts w:eastAsia="Droid Sans Fallback" w:cs="Droid Sans Fallback" w:ascii="Monospace" w:hAnsi="Monospace"/>
+          <w:caps w:val="false"/>
+          <w:smallCaps w:val="false"/>
+          <w:color w:val="000000"/>
+          <w:spacing w:val="0"/>
+          <w:sz w:val="24"/>
+          <w:szCs w:val="22"/>
+          <w:lang w:val="en-US" w:eastAsia="zh-CN" w:bidi="ar-SA"/>
+        </w:rPr>
+        <w:t>MessageQueue</w:t>
+      </w:r>
+      <w:r>
+        <w:rPr>
+          <w:rFonts w:ascii="Monospace" w:hAnsi="Monospace" w:cs="Droid Sans Fallback"/>
+          <w:b w:val="false"/>
+          <w:i w:val="false"/>
+          <w:caps w:val="false"/>
+          <w:smallCaps w:val="false"/>
+          <w:color w:val="000000"/>
+          <w:spacing w:val="0"/>
+          <w:sz w:val="24"/>
+          <w:szCs w:val="22"/>
+          <w:lang w:val="en-US" w:eastAsia="zh-CN" w:bidi="ar-SA"/>
+        </w:rPr>
+        <w:t>还有</w:t>
+      </w:r>
+      <w:r>
+        <w:rPr>
+          <w:rFonts w:eastAsia="Droid Sans Fallback" w:cs="Droid Sans Fallback" w:ascii="Monospace" w:hAnsi="Monospace"/>
+          <w:caps w:val="false"/>
+          <w:smallCaps w:val="false"/>
+          <w:color w:val="000000"/>
+          <w:spacing w:val="0"/>
+          <w:sz w:val="24"/>
+          <w:szCs w:val="22"/>
+          <w:lang w:val="en-US" w:eastAsia="zh-CN" w:bidi="ar-SA"/>
+        </w:rPr>
+        <w:t>Message</w:t>
+      </w:r>
+      <w:r>
+        <w:rPr>
+          <w:rFonts w:ascii="Monospace" w:hAnsi="Monospace" w:cs="Droid Sans Fallback"/>
+          <w:b w:val="false"/>
+          <w:i w:val="false"/>
+          <w:caps w:val="false"/>
+          <w:smallCaps w:val="false"/>
+          <w:color w:val="000000"/>
+          <w:spacing w:val="0"/>
+          <w:sz w:val="24"/>
+          <w:szCs w:val="22"/>
+          <w:lang w:val="en-US" w:eastAsia="zh-CN" w:bidi="ar-SA"/>
+        </w:rPr>
+        <w:t>时（</w:t>
+      </w:r>
+      <w:r>
+        <w:rPr>
+          <w:rFonts w:eastAsia="Droid Sans Fallback" w:cs="Droid Sans Fallback" w:ascii="Monospace" w:hAnsi="Monospace"/>
+          <w:caps w:val="false"/>
+          <w:smallCaps w:val="false"/>
+          <w:color w:val="000000"/>
+          <w:spacing w:val="0"/>
+          <w:sz w:val="24"/>
+          <w:szCs w:val="22"/>
+          <w:lang w:val="en-US" w:eastAsia="zh-CN" w:bidi="ar-SA"/>
+        </w:rPr>
+        <w:t>message</w:t>
+      </w:r>
+      <w:r>
+        <w:rPr>
+          <w:rFonts w:ascii="Monospace" w:hAnsi="Monospace" w:cs="Droid Sans Fallback"/>
+          <w:b w:val="false"/>
+          <w:i w:val="false"/>
+          <w:caps w:val="false"/>
+          <w:smallCaps w:val="false"/>
+          <w:color w:val="000000"/>
+          <w:spacing w:val="0"/>
+          <w:sz w:val="24"/>
+          <w:szCs w:val="22"/>
+          <w:lang w:val="en-US" w:eastAsia="zh-CN" w:bidi="ar-SA"/>
+        </w:rPr>
+        <w:t>中保持了对</w:t>
+      </w:r>
+      <w:r>
+        <w:rPr>
+          <w:rFonts w:eastAsia="Droid Sans Fallback" w:cs="Droid Sans Fallback" w:ascii="Monospace" w:hAnsi="Monospace"/>
+          <w:caps w:val="false"/>
+          <w:smallCaps w:val="false"/>
+          <w:color w:val="000000"/>
+          <w:spacing w:val="0"/>
+          <w:sz w:val="24"/>
+          <w:szCs w:val="22"/>
+          <w:lang w:val="en-US" w:eastAsia="zh-CN" w:bidi="ar-SA"/>
+        </w:rPr>
+        <w:t>Handler</w:t>
+      </w:r>
+      <w:r>
+        <w:rPr>
+          <w:rFonts w:ascii="Monospace" w:hAnsi="Monospace" w:cs="Droid Sans Fallback"/>
+          <w:b w:val="false"/>
+          <w:i w:val="false"/>
+          <w:caps w:val="false"/>
+          <w:smallCaps w:val="false"/>
+          <w:color w:val="000000"/>
+          <w:spacing w:val="0"/>
+          <w:sz w:val="24"/>
+          <w:szCs w:val="22"/>
+          <w:lang w:val="en-US" w:eastAsia="zh-CN" w:bidi="ar-SA"/>
+        </w:rPr>
+        <w:t>的引用），而此时</w:t>
+      </w:r>
+      <w:r>
+        <w:rPr>
+          <w:rFonts w:eastAsia="Droid Sans Fallback" w:cs="Droid Sans Fallback" w:ascii="Monospace" w:hAnsi="Monospace"/>
+          <w:caps w:val="false"/>
+          <w:smallCaps w:val="false"/>
+          <w:color w:val="000000"/>
+          <w:spacing w:val="0"/>
+          <w:sz w:val="24"/>
+          <w:szCs w:val="22"/>
+          <w:lang w:val="en-US" w:eastAsia="zh-CN" w:bidi="ar-SA"/>
+        </w:rPr>
+        <w:t>Activity</w:t>
+      </w:r>
+      <w:r>
+        <w:rPr>
+          <w:rFonts w:ascii="Monospace" w:hAnsi="Monospace" w:cs="Droid Sans Fallback"/>
+          <w:b w:val="false"/>
+          <w:i w:val="false"/>
+          <w:caps w:val="false"/>
+          <w:smallCaps w:val="false"/>
+          <w:color w:val="000000"/>
+          <w:spacing w:val="0"/>
+          <w:sz w:val="24"/>
+          <w:szCs w:val="22"/>
+          <w:lang w:val="en-US" w:eastAsia="zh-CN" w:bidi="ar-SA"/>
+        </w:rPr>
+        <w:t>已经死亡时，就可以对</w:t>
+      </w:r>
+      <w:r>
+        <w:rPr>
+          <w:rFonts w:eastAsia="Droid Sans Fallback" w:cs="Droid Sans Fallback" w:ascii="Monospace" w:hAnsi="Monospace"/>
+          <w:caps w:val="false"/>
+          <w:smallCaps w:val="false"/>
+          <w:color w:val="000000"/>
+          <w:spacing w:val="0"/>
+          <w:sz w:val="24"/>
+          <w:szCs w:val="22"/>
+          <w:lang w:val="en-US" w:eastAsia="zh-CN" w:bidi="ar-SA"/>
+        </w:rPr>
+        <w:t>Activity</w:t>
+      </w:r>
+      <w:r>
+        <w:rPr>
+          <w:rFonts w:ascii="Monospace" w:hAnsi="Monospace" w:cs="Droid Sans Fallback"/>
+          <w:b w:val="false"/>
+          <w:i w:val="false"/>
+          <w:caps w:val="false"/>
+          <w:smallCaps w:val="false"/>
+          <w:color w:val="000000"/>
+          <w:spacing w:val="0"/>
+          <w:sz w:val="24"/>
+          <w:szCs w:val="22"/>
+          <w:lang w:val="en-US" w:eastAsia="zh-CN" w:bidi="ar-SA"/>
+        </w:rPr>
+        <w:t>进行回收了。</w:t>
       </w:r>
     </w:p>
     <w:p>
@@ -5742,24 +7217,26 @@
         <w:ind w:left="0" w:right="0" w:hanging="0"/>
         <w:rPr>
           <w:rFonts w:eastAsia="Droid Sans Fallback" w:cs="Droid Sans Fallback" w:ascii="Monospace" w:hAnsi="Monospace"/>
-          <w:color w:val="000000"/>
-          <w:sz w:val="24"/>
-          <w:szCs w:val="22"/>
-          <w:lang w:val="en-US" w:eastAsia="zh-CN" w:bidi="ar-SA"/>
-        </w:rPr>
-      </w:pPr>
-      <w:r>
-        <w:rPr>
-          <w:rFonts w:eastAsia="Droid Sans Fallback" w:cs="Droid Sans Fallback" w:ascii="Monospace" w:hAnsi="Monospace"/>
-          <w:color w:val="000000"/>
-          <w:sz w:val="24"/>
-          <w:szCs w:val="22"/>
-          <w:lang w:val="en-US" w:eastAsia="zh-CN" w:bidi="ar-SA"/>
-        </w:rPr>
-        <w:tab/>
-        <w:tab/>
-        <w:tab/>
-        <w:t>BufferedInputStream in = null;</w:t>
+          <w:caps w:val="false"/>
+          <w:smallCaps w:val="false"/>
+          <w:color w:val="000000"/>
+          <w:spacing w:val="0"/>
+          <w:sz w:val="24"/>
+          <w:szCs w:val="22"/>
+          <w:lang w:val="en-US" w:eastAsia="zh-CN" w:bidi="ar-SA"/>
+        </w:rPr>
+      </w:pPr>
+      <w:r>
+        <w:rPr>
+          <w:rFonts w:eastAsia="Droid Sans Fallback" w:cs="Droid Sans Fallback" w:ascii="Monospace" w:hAnsi="Monospace"/>
+          <w:caps w:val="false"/>
+          <w:smallCaps w:val="false"/>
+          <w:color w:val="000000"/>
+          <w:spacing w:val="0"/>
+          <w:sz w:val="24"/>
+          <w:szCs w:val="22"/>
+          <w:lang w:val="en-US" w:eastAsia="zh-CN" w:bidi="ar-SA"/>
+        </w:rPr>
       </w:r>
     </w:p>
     <w:p>
@@ -5769,24 +7246,40 @@
         <w:ind w:left="0" w:right="0" w:hanging="0"/>
         <w:rPr>
           <w:rFonts w:eastAsia="Droid Sans Fallback" w:cs="Droid Sans Fallback" w:ascii="Monospace" w:hAnsi="Monospace"/>
-          <w:color w:val="000000"/>
-          <w:sz w:val="24"/>
-          <w:szCs w:val="22"/>
-          <w:lang w:val="en-US" w:eastAsia="zh-CN" w:bidi="ar-SA"/>
-        </w:rPr>
-      </w:pPr>
-      <w:r>
-        <w:rPr>
-          <w:rFonts w:eastAsia="Droid Sans Fallback" w:cs="Droid Sans Fallback" w:ascii="Monospace" w:hAnsi="Monospace"/>
-          <w:color w:val="000000"/>
-          <w:sz w:val="24"/>
-          <w:szCs w:val="22"/>
-          <w:lang w:val="en-US" w:eastAsia="zh-CN" w:bidi="ar-SA"/>
-        </w:rPr>
-        <w:tab/>
-        <w:tab/>
-        <w:tab/>
-        <w:t>try {</w:t>
+          <w:caps w:val="false"/>
+          <w:smallCaps w:val="false"/>
+          <w:color w:val="000000"/>
+          <w:spacing w:val="0"/>
+          <w:sz w:val="24"/>
+          <w:szCs w:val="22"/>
+          <w:lang w:val="en-US" w:eastAsia="zh-CN" w:bidi="ar-SA"/>
+        </w:rPr>
+      </w:pPr>
+      <w:r>
+        <w:rPr>
+          <w:rFonts w:eastAsia="Droid Sans Fallback" w:cs="Droid Sans Fallback" w:ascii="Monospace" w:hAnsi="Monospace"/>
+          <w:caps w:val="false"/>
+          <w:smallCaps w:val="false"/>
+          <w:color w:val="000000"/>
+          <w:spacing w:val="0"/>
+          <w:sz w:val="24"/>
+          <w:szCs w:val="22"/>
+          <w:lang w:val="en-US" w:eastAsia="zh-CN" w:bidi="ar-SA"/>
+        </w:rPr>
+        <w:t>2</w:t>
+      </w:r>
+      <w:r>
+        <w:rPr>
+          <w:rFonts w:eastAsia="Droid Sans Fallback" w:cs="Droid Sans Fallback" w:ascii="Monospace" w:hAnsi="Monospace"/>
+          <w:caps w:val="false"/>
+          <w:smallCaps w:val="false"/>
+          <w:color w:val="000000"/>
+          <w:spacing w:val="0"/>
+          <w:sz w:val="24"/>
+          <w:szCs w:val="22"/>
+          <w:lang w:val="en-US" w:eastAsia="zh-CN" w:bidi="ar-SA"/>
+        </w:rPr>
+        <w:t xml:space="preserve">3. </w:t>
       </w:r>
     </w:p>
     <w:p>
@@ -5795,887 +7288,88 @@
         <w:spacing w:before="0" w:after="0"/>
         <w:ind w:left="0" w:right="0" w:hanging="0"/>
         <w:rPr>
-          <w:rFonts w:eastAsia="Droid Sans Fallback" w:cs="Droid Sans Fallback" w:ascii="Monospace" w:hAnsi="Monospace"/>
-          <w:color w:val="000000"/>
-          <w:sz w:val="24"/>
-          <w:szCs w:val="22"/>
-          <w:lang w:val="en-US" w:eastAsia="zh-CN" w:bidi="ar-SA"/>
-        </w:rPr>
-      </w:pPr>
-      <w:r>
-        <w:rPr>
-          <w:rFonts w:eastAsia="Droid Sans Fallback" w:cs="Droid Sans Fallback" w:ascii="Monospace" w:hAnsi="Monospace"/>
-          <w:color w:val="000000"/>
-          <w:sz w:val="24"/>
-          <w:szCs w:val="22"/>
-          <w:lang w:val="en-US" w:eastAsia="zh-CN" w:bidi="ar-SA"/>
-        </w:rPr>
-        <w:tab/>
-        <w:tab/>
-        <w:tab/>
-        <w:tab/>
-        <w:t>URLConnection connection = params[0].openConnection();</w:t>
+          <w:rFonts w:eastAsia="Microsoft YaHei"/>
+          <w:b w:val="false"/>
+          <w:i w:val="false"/>
+          <w:caps w:val="false"/>
+          <w:smallCaps w:val="false"/>
+          <w:strike w:val="false"/>
+          <w:dstrike w:val="false"/>
+          <w:color w:val="000000"/>
+          <w:spacing w:val="0"/>
+          <w:sz w:val="30"/>
+          <w:u w:val="none"/>
+          <w:effect w:val="none"/>
+        </w:rPr>
+      </w:pPr>
+      <w:r>
+        <w:rPr>
+          <w:rFonts w:eastAsia="Microsoft YaHei"/>
+          <w:caps w:val="false"/>
+          <w:smallCaps w:val="false"/>
+          <w:strike w:val="false"/>
+          <w:dstrike w:val="false"/>
+          <w:color w:val="000000"/>
+          <w:spacing w:val="0"/>
+          <w:u w:val="none"/>
+          <w:effect w:val="none"/>
+        </w:rPr>
+        <w:t>2</w:t>
+      </w:r>
+      <w:r>
+        <w:rPr>
+          <w:rFonts w:eastAsia="Microsoft YaHei"/>
+          <w:caps w:val="false"/>
+          <w:smallCaps w:val="false"/>
+          <w:strike w:val="false"/>
+          <w:dstrike w:val="false"/>
+          <w:color w:val="000000"/>
+          <w:spacing w:val="0"/>
+          <w:u w:val="none"/>
+          <w:effect w:val="none"/>
+        </w:rPr>
+        <w:t>4</w:t>
+      </w:r>
+      <w:r>
+        <w:rPr>
+          <w:rFonts w:eastAsia="Microsoft YaHei"/>
+          <w:caps w:val="false"/>
+          <w:smallCaps w:val="false"/>
+          <w:strike w:val="false"/>
+          <w:dstrike w:val="false"/>
+          <w:color w:val="000000"/>
+          <w:spacing w:val="0"/>
+          <w:u w:val="none"/>
+          <w:effect w:val="none"/>
+        </w:rPr>
+        <w:t xml:space="preserve">.  </w:t>
+      </w:r>
+      <w:r>
+        <w:rPr>
+          <w:rFonts w:eastAsia="Microsoft YaHei"/>
+          <w:b w:val="false"/>
+          <w:i w:val="false"/>
+          <w:caps w:val="false"/>
+          <w:smallCaps w:val="false"/>
+          <w:strike w:val="false"/>
+          <w:dstrike w:val="false"/>
+          <w:color w:val="000000"/>
+          <w:spacing w:val="0"/>
+          <w:sz w:val="30"/>
+          <w:u w:val="none"/>
+          <w:effect w:val="none"/>
+        </w:rPr>
+        <w:t>静态内部类的实现机制？</w:t>
       </w:r>
     </w:p>
     <w:p>
       <w:pPr>
         <w:pStyle w:val="Style20"/>
-        <w:spacing w:before="0" w:after="0"/>
-        <w:ind w:left="0" w:right="0" w:hanging="0"/>
-        <w:rPr>
-          <w:rFonts w:eastAsia="Droid Sans Fallback" w:cs="Droid Sans Fallback" w:ascii="Monospace" w:hAnsi="Monospace"/>
-          <w:color w:val="000000"/>
-          <w:sz w:val="24"/>
-          <w:szCs w:val="22"/>
-          <w:lang w:val="en-US" w:eastAsia="zh-CN" w:bidi="ar-SA"/>
-        </w:rPr>
-      </w:pPr>
-      <w:r>
-        <w:rPr>
-          <w:rFonts w:eastAsia="Droid Sans Fallback" w:cs="Droid Sans Fallback" w:ascii="Monospace" w:hAnsi="Monospace"/>
-          <w:color w:val="000000"/>
-          <w:sz w:val="24"/>
-          <w:szCs w:val="22"/>
-          <w:lang w:val="en-US" w:eastAsia="zh-CN" w:bidi="ar-SA"/>
-        </w:rPr>
-        <w:tab/>
-        <w:tab/>
-        <w:tab/>
-        <w:tab/>
-        <w:t>in = new BufferedInputStream(connection.getInputStream());</w:t>
-      </w:r>
-    </w:p>
-    <w:p>
-      <w:pPr>
-        <w:pStyle w:val="Style20"/>
-        <w:spacing w:before="0" w:after="0"/>
-        <w:ind w:left="0" w:right="0" w:hanging="0"/>
-        <w:rPr>
-          <w:rFonts w:eastAsia="Droid Sans Fallback" w:cs="Droid Sans Fallback" w:ascii="Monospace" w:hAnsi="Monospace"/>
-          <w:color w:val="000000"/>
-          <w:sz w:val="24"/>
-          <w:szCs w:val="22"/>
-          <w:lang w:val="en-US" w:eastAsia="zh-CN" w:bidi="ar-SA"/>
-        </w:rPr>
-      </w:pPr>
-      <w:r>
-        <w:rPr>
-          <w:rFonts w:eastAsia="Droid Sans Fallback" w:cs="Droid Sans Fallback" w:ascii="Monospace" w:hAnsi="Monospace"/>
-          <w:color w:val="000000"/>
-          <w:sz w:val="24"/>
-          <w:szCs w:val="22"/>
-          <w:lang w:val="en-US" w:eastAsia="zh-CN" w:bidi="ar-SA"/>
-        </w:rPr>
-        <w:tab/>
-        <w:tab/>
-        <w:tab/>
-        <w:tab/>
-        <w:t>byte[] buffer = new byte[1024];</w:t>
-      </w:r>
-    </w:p>
-    <w:p>
-      <w:pPr>
-        <w:pStyle w:val="Style20"/>
-        <w:spacing w:before="0" w:after="0"/>
-        <w:ind w:left="0" w:right="0" w:hanging="0"/>
-        <w:rPr>
-          <w:rFonts w:eastAsia="Droid Sans Fallback" w:cs="Droid Sans Fallback" w:ascii="Monospace" w:hAnsi="Monospace"/>
-          <w:color w:val="000000"/>
-          <w:sz w:val="24"/>
-          <w:szCs w:val="22"/>
-          <w:lang w:val="en-US" w:eastAsia="zh-CN" w:bidi="ar-SA"/>
-        </w:rPr>
-      </w:pPr>
-      <w:r>
-        <w:rPr>
-          <w:rFonts w:eastAsia="Droid Sans Fallback" w:cs="Droid Sans Fallback" w:ascii="Monospace" w:hAnsi="Monospace"/>
-          <w:color w:val="000000"/>
-          <w:sz w:val="24"/>
-          <w:szCs w:val="22"/>
-          <w:lang w:val="en-US" w:eastAsia="zh-CN" w:bidi="ar-SA"/>
-        </w:rPr>
-        <w:tab/>
-        <w:tab/>
-        <w:tab/>
-        <w:tab/>
-        <w:t>while (in.read(buffer) != -1) {</w:t>
-      </w:r>
-    </w:p>
-    <w:p>
-      <w:pPr>
-        <w:pStyle w:val="Style20"/>
-        <w:spacing w:before="0" w:after="0"/>
-        <w:ind w:left="0" w:right="0" w:hanging="0"/>
-        <w:rPr>
-          <w:rFonts w:eastAsia="Droid Sans Fallback" w:cs="Droid Sans Fallback" w:ascii="Monospace" w:hAnsi="Monospace"/>
-          <w:color w:val="000000"/>
-          <w:sz w:val="24"/>
-          <w:szCs w:val="22"/>
-          <w:lang w:val="en-US" w:eastAsia="zh-CN" w:bidi="ar-SA"/>
-        </w:rPr>
-      </w:pPr>
-      <w:r>
-        <w:rPr>
-          <w:rFonts w:eastAsia="Droid Sans Fallback" w:cs="Droid Sans Fallback" w:ascii="Monospace" w:hAnsi="Monospace"/>
-          <w:color w:val="000000"/>
-          <w:sz w:val="24"/>
-          <w:szCs w:val="22"/>
-          <w:lang w:val="en-US" w:eastAsia="zh-CN" w:bidi="ar-SA"/>
-        </w:rPr>
-        <w:tab/>
-        <w:tab/>
-        <w:tab/>
-        <w:tab/>
-        <w:tab/>
-        <w:t>result.append(new String(buffer, "utf-8"));</w:t>
-      </w:r>
-    </w:p>
-    <w:p>
-      <w:pPr>
-        <w:pStyle w:val="Style20"/>
-        <w:spacing w:before="0" w:after="0"/>
-        <w:ind w:left="0" w:right="0" w:hanging="0"/>
-        <w:rPr>
-          <w:rFonts w:eastAsia="Droid Sans Fallback" w:cs="Droid Sans Fallback" w:ascii="Monospace" w:hAnsi="Monospace"/>
-          <w:color w:val="000000"/>
-          <w:sz w:val="24"/>
-          <w:szCs w:val="22"/>
-          <w:lang w:val="en-US" w:eastAsia="zh-CN" w:bidi="ar-SA"/>
-        </w:rPr>
-      </w:pPr>
-      <w:r>
-        <w:rPr>
-          <w:rFonts w:eastAsia="Droid Sans Fallback" w:cs="Droid Sans Fallback" w:ascii="Monospace" w:hAnsi="Monospace"/>
-          <w:color w:val="000000"/>
-          <w:sz w:val="24"/>
-          <w:szCs w:val="22"/>
-          <w:lang w:val="en-US" w:eastAsia="zh-CN" w:bidi="ar-SA"/>
-        </w:rPr>
-        <w:tab/>
-        <w:tab/>
-        <w:tab/>
-        <w:tab/>
-        <w:tab/>
-        <w:t>currentPro++;</w:t>
-      </w:r>
-    </w:p>
-    <w:p>
-      <w:pPr>
-        <w:pStyle w:val="Style20"/>
-        <w:spacing w:before="0" w:after="0"/>
-        <w:ind w:left="0" w:right="0" w:hanging="0"/>
-        <w:rPr>
-          <w:rFonts w:eastAsia="Droid Sans Fallback" w:cs="Droid Sans Fallback" w:ascii="Monospace" w:hAnsi="Monospace"/>
-          <w:color w:val="000000"/>
-          <w:sz w:val="24"/>
-          <w:szCs w:val="22"/>
-          <w:lang w:val="en-US" w:eastAsia="zh-CN" w:bidi="ar-SA"/>
-        </w:rPr>
-      </w:pPr>
-      <w:r>
-        <w:rPr>
-          <w:rFonts w:eastAsia="Droid Sans Fallback" w:cs="Droid Sans Fallback" w:ascii="Monospace" w:hAnsi="Monospace"/>
-          <w:color w:val="000000"/>
-          <w:sz w:val="24"/>
-          <w:szCs w:val="22"/>
-          <w:lang w:val="en-US" w:eastAsia="zh-CN" w:bidi="ar-SA"/>
-        </w:rPr>
-        <w:tab/>
-        <w:tab/>
-        <w:tab/>
-        <w:tab/>
-        <w:tab/>
-        <w:t>publishProgress(currentPro * 10);</w:t>
-      </w:r>
-    </w:p>
-    <w:p>
-      <w:pPr>
-        <w:pStyle w:val="Style20"/>
-        <w:spacing w:before="0" w:after="0"/>
-        <w:ind w:left="0" w:right="0" w:hanging="0"/>
-        <w:rPr>
-          <w:rFonts w:eastAsia="Droid Sans Fallback" w:cs="Droid Sans Fallback" w:ascii="Monospace" w:hAnsi="Monospace"/>
-          <w:color w:val="000000"/>
-          <w:sz w:val="24"/>
-          <w:szCs w:val="22"/>
-          <w:lang w:val="en-US" w:eastAsia="zh-CN" w:bidi="ar-SA"/>
-        </w:rPr>
-      </w:pPr>
-      <w:r>
-        <w:rPr>
-          <w:rFonts w:eastAsia="Droid Sans Fallback" w:cs="Droid Sans Fallback" w:ascii="Monospace" w:hAnsi="Monospace"/>
-          <w:color w:val="000000"/>
-          <w:sz w:val="24"/>
-          <w:szCs w:val="22"/>
-          <w:lang w:val="en-US" w:eastAsia="zh-CN" w:bidi="ar-SA"/>
-        </w:rPr>
-        <w:tab/>
-        <w:tab/>
-        <w:tab/>
-        <w:tab/>
-        <w:t>}</w:t>
-      </w:r>
-    </w:p>
-    <w:p>
-      <w:pPr>
-        <w:pStyle w:val="Style20"/>
-        <w:spacing w:before="0" w:after="0"/>
-        <w:ind w:left="0" w:right="0" w:hanging="0"/>
-        <w:rPr>
-          <w:rFonts w:eastAsia="Droid Sans Fallback" w:cs="Droid Sans Fallback" w:ascii="Monospace" w:hAnsi="Monospace"/>
-          <w:color w:val="000000"/>
-          <w:sz w:val="24"/>
-          <w:szCs w:val="22"/>
-          <w:lang w:val="en-US" w:eastAsia="zh-CN" w:bidi="ar-SA"/>
-        </w:rPr>
-      </w:pPr>
-      <w:r>
-        <w:rPr>
-          <w:rFonts w:eastAsia="Droid Sans Fallback" w:cs="Droid Sans Fallback" w:ascii="Monospace" w:hAnsi="Monospace"/>
-          <w:color w:val="000000"/>
-          <w:sz w:val="24"/>
-          <w:szCs w:val="22"/>
-          <w:lang w:val="en-US" w:eastAsia="zh-CN" w:bidi="ar-SA"/>
-        </w:rPr>
-        <w:tab/>
-        <w:tab/>
-        <w:tab/>
-        <w:t>} catch (Exception e) {</w:t>
-      </w:r>
-    </w:p>
-    <w:p>
-      <w:pPr>
-        <w:pStyle w:val="Style20"/>
-        <w:spacing w:before="0" w:after="0"/>
-        <w:ind w:left="0" w:right="0" w:hanging="0"/>
-        <w:rPr>
-          <w:rFonts w:eastAsia="Droid Sans Fallback" w:cs="Droid Sans Fallback" w:ascii="Monospace" w:hAnsi="Monospace"/>
-          <w:color w:val="000000"/>
-          <w:sz w:val="24"/>
-          <w:szCs w:val="22"/>
-          <w:lang w:val="en-US" w:eastAsia="zh-CN" w:bidi="ar-SA"/>
-        </w:rPr>
-      </w:pPr>
-      <w:r>
-        <w:rPr>
-          <w:rFonts w:eastAsia="Droid Sans Fallback" w:cs="Droid Sans Fallback" w:ascii="Monospace" w:hAnsi="Monospace"/>
-          <w:color w:val="000000"/>
-          <w:sz w:val="24"/>
-          <w:szCs w:val="22"/>
-          <w:lang w:val="en-US" w:eastAsia="zh-CN" w:bidi="ar-SA"/>
-        </w:rPr>
-        <w:tab/>
-        <w:tab/>
-        <w:tab/>
-        <w:tab/>
-        <w:t>Toast.makeText(context, "</w:t>
-      </w:r>
-      <w:r>
-        <w:rPr>
-          <w:rFonts w:ascii="Monospace" w:hAnsi="Monospace" w:cs="Droid Sans Fallback"/>
-          <w:color w:val="000000"/>
-          <w:sz w:val="24"/>
-          <w:szCs w:val="22"/>
-          <w:lang w:val="en-US" w:eastAsia="zh-CN" w:bidi="ar-SA"/>
-        </w:rPr>
-        <w:t>尝试下载网络资源失败</w:t>
-      </w:r>
-      <w:r>
-        <w:rPr>
-          <w:rFonts w:eastAsia="Droid Sans Fallback" w:cs="Droid Sans Fallback" w:ascii="Monospace" w:hAnsi="Monospace"/>
-          <w:color w:val="000000"/>
-          <w:sz w:val="24"/>
-          <w:szCs w:val="22"/>
-          <w:lang w:val="en-US" w:eastAsia="zh-CN" w:bidi="ar-SA"/>
-        </w:rPr>
-        <w:t>", Toast.LENGTH_LONG).show();</w:t>
-      </w:r>
-    </w:p>
-    <w:p>
-      <w:pPr>
-        <w:pStyle w:val="Style20"/>
-        <w:spacing w:before="0" w:after="0"/>
-        <w:ind w:left="0" w:right="0" w:hanging="0"/>
-        <w:rPr>
-          <w:rFonts w:eastAsia="Droid Sans Fallback" w:cs="Droid Sans Fallback" w:ascii="Monospace" w:hAnsi="Monospace"/>
-          <w:color w:val="000000"/>
-          <w:sz w:val="24"/>
-          <w:szCs w:val="22"/>
-          <w:lang w:val="en-US" w:eastAsia="zh-CN" w:bidi="ar-SA"/>
-        </w:rPr>
-      </w:pPr>
-      <w:r>
-        <w:rPr>
-          <w:rFonts w:eastAsia="Droid Sans Fallback" w:cs="Droid Sans Fallback" w:ascii="Monospace" w:hAnsi="Monospace"/>
-          <w:color w:val="000000"/>
-          <w:sz w:val="24"/>
-          <w:szCs w:val="22"/>
-          <w:lang w:val="en-US" w:eastAsia="zh-CN" w:bidi="ar-SA"/>
-        </w:rPr>
-        <w:tab/>
-        <w:tab/>
-        <w:tab/>
-        <w:tab/>
-        <w:t>Log.e("PullPageAsync", "</w:t>
-      </w:r>
-      <w:r>
-        <w:rPr>
-          <w:rFonts w:ascii="Monospace" w:hAnsi="Monospace" w:cs="Droid Sans Fallback"/>
-          <w:color w:val="000000"/>
-          <w:sz w:val="24"/>
-          <w:szCs w:val="22"/>
-          <w:lang w:val="en-US" w:eastAsia="zh-CN" w:bidi="ar-SA"/>
-        </w:rPr>
-        <w:t>尝试下载网络资源失败</w:t>
-      </w:r>
-      <w:r>
-        <w:rPr>
-          <w:rFonts w:eastAsia="Droid Sans Fallback" w:cs="Droid Sans Fallback" w:ascii="Monospace" w:hAnsi="Monospace"/>
-          <w:color w:val="000000"/>
-          <w:sz w:val="24"/>
-          <w:szCs w:val="22"/>
-          <w:lang w:val="en-US" w:eastAsia="zh-CN" w:bidi="ar-SA"/>
-        </w:rPr>
-        <w:t>");</w:t>
-      </w:r>
-    </w:p>
-    <w:p>
-      <w:pPr>
-        <w:pStyle w:val="Style20"/>
-        <w:spacing w:before="0" w:after="0"/>
-        <w:ind w:left="0" w:right="0" w:hanging="0"/>
-        <w:rPr>
-          <w:rFonts w:eastAsia="Droid Sans Fallback" w:cs="Droid Sans Fallback" w:ascii="Monospace" w:hAnsi="Monospace"/>
-          <w:color w:val="000000"/>
-          <w:sz w:val="24"/>
-          <w:szCs w:val="22"/>
-          <w:lang w:val="en-US" w:eastAsia="zh-CN" w:bidi="ar-SA"/>
-        </w:rPr>
-      </w:pPr>
-      <w:r>
-        <w:rPr>
-          <w:rFonts w:eastAsia="Droid Sans Fallback" w:cs="Droid Sans Fallback" w:ascii="Monospace" w:hAnsi="Monospace"/>
-          <w:color w:val="000000"/>
-          <w:sz w:val="24"/>
-          <w:szCs w:val="22"/>
-          <w:lang w:val="en-US" w:eastAsia="zh-CN" w:bidi="ar-SA"/>
-        </w:rPr>
-        <w:tab/>
-        <w:tab/>
-        <w:tab/>
-        <w:t>} finally {</w:t>
-      </w:r>
-    </w:p>
-    <w:p>
-      <w:pPr>
-        <w:pStyle w:val="Style20"/>
-        <w:spacing w:before="0" w:after="0"/>
-        <w:ind w:left="0" w:right="0" w:hanging="0"/>
-        <w:rPr>
-          <w:rFonts w:eastAsia="Droid Sans Fallback" w:cs="Droid Sans Fallback" w:ascii="Monospace" w:hAnsi="Monospace"/>
-          <w:color w:val="000000"/>
-          <w:sz w:val="24"/>
-          <w:szCs w:val="22"/>
-          <w:lang w:val="en-US" w:eastAsia="zh-CN" w:bidi="ar-SA"/>
-        </w:rPr>
-      </w:pPr>
-      <w:r>
-        <w:rPr>
-          <w:rFonts w:eastAsia="Droid Sans Fallback" w:cs="Droid Sans Fallback" w:ascii="Monospace" w:hAnsi="Monospace"/>
-          <w:color w:val="000000"/>
-          <w:sz w:val="24"/>
-          <w:szCs w:val="22"/>
-          <w:lang w:val="en-US" w:eastAsia="zh-CN" w:bidi="ar-SA"/>
-        </w:rPr>
-        <w:tab/>
-        <w:tab/>
-        <w:tab/>
-        <w:tab/>
-        <w:t>try {</w:t>
-      </w:r>
-    </w:p>
-    <w:p>
-      <w:pPr>
-        <w:pStyle w:val="Style20"/>
-        <w:spacing w:before="0" w:after="0"/>
-        <w:ind w:left="0" w:right="0" w:hanging="0"/>
-        <w:rPr>
-          <w:rFonts w:eastAsia="Droid Sans Fallback" w:cs="Droid Sans Fallback" w:ascii="Monospace" w:hAnsi="Monospace"/>
-          <w:color w:val="000000"/>
-          <w:sz w:val="24"/>
-          <w:szCs w:val="22"/>
-          <w:lang w:val="en-US" w:eastAsia="zh-CN" w:bidi="ar-SA"/>
-        </w:rPr>
-      </w:pPr>
-      <w:r>
-        <w:rPr>
-          <w:rFonts w:eastAsia="Droid Sans Fallback" w:cs="Droid Sans Fallback" w:ascii="Monospace" w:hAnsi="Monospace"/>
-          <w:color w:val="000000"/>
-          <w:sz w:val="24"/>
-          <w:szCs w:val="22"/>
-          <w:lang w:val="en-US" w:eastAsia="zh-CN" w:bidi="ar-SA"/>
-        </w:rPr>
-        <w:tab/>
-        <w:tab/>
-        <w:tab/>
-        <w:tab/>
-        <w:tab/>
-        <w:t>in.close();</w:t>
-      </w:r>
-    </w:p>
-    <w:p>
-      <w:pPr>
-        <w:pStyle w:val="Style20"/>
-        <w:spacing w:before="0" w:after="0"/>
-        <w:ind w:left="0" w:right="0" w:hanging="0"/>
-        <w:rPr>
-          <w:rFonts w:eastAsia="Droid Sans Fallback" w:cs="Droid Sans Fallback" w:ascii="Monospace" w:hAnsi="Monospace"/>
-          <w:color w:val="000000"/>
-          <w:sz w:val="24"/>
-          <w:szCs w:val="22"/>
-          <w:lang w:val="en-US" w:eastAsia="zh-CN" w:bidi="ar-SA"/>
-        </w:rPr>
-      </w:pPr>
-      <w:r>
-        <w:rPr>
-          <w:rFonts w:eastAsia="Droid Sans Fallback" w:cs="Droid Sans Fallback" w:ascii="Monospace" w:hAnsi="Monospace"/>
-          <w:color w:val="000000"/>
-          <w:sz w:val="24"/>
-          <w:szCs w:val="22"/>
-          <w:lang w:val="en-US" w:eastAsia="zh-CN" w:bidi="ar-SA"/>
-        </w:rPr>
-        <w:tab/>
-        <w:tab/>
-        <w:tab/>
-        <w:tab/>
-        <w:t>} catch (IOException e) {</w:t>
-      </w:r>
-    </w:p>
-    <w:p>
-      <w:pPr>
-        <w:pStyle w:val="Style20"/>
-        <w:spacing w:before="0" w:after="0"/>
-        <w:ind w:left="0" w:right="0" w:hanging="0"/>
-        <w:rPr>
-          <w:rFonts w:eastAsia="Droid Sans Fallback" w:cs="Droid Sans Fallback" w:ascii="Monospace" w:hAnsi="Monospace"/>
-          <w:color w:val="000000"/>
-          <w:sz w:val="24"/>
-          <w:szCs w:val="22"/>
-          <w:lang w:val="en-US" w:eastAsia="zh-CN" w:bidi="ar-SA"/>
-        </w:rPr>
-      </w:pPr>
-      <w:r>
-        <w:rPr>
-          <w:rFonts w:eastAsia="Droid Sans Fallback" w:cs="Droid Sans Fallback" w:ascii="Monospace" w:hAnsi="Monospace"/>
-          <w:color w:val="000000"/>
-          <w:sz w:val="24"/>
-          <w:szCs w:val="22"/>
-          <w:lang w:val="en-US" w:eastAsia="zh-CN" w:bidi="ar-SA"/>
-        </w:rPr>
-        <w:tab/>
-        <w:tab/>
-        <w:tab/>
-        <w:tab/>
-        <w:tab/>
-        <w:t>e.printStackTrace();</w:t>
-      </w:r>
-    </w:p>
-    <w:p>
-      <w:pPr>
-        <w:pStyle w:val="Style20"/>
-        <w:spacing w:before="0" w:after="0"/>
-        <w:ind w:left="0" w:right="0" w:hanging="0"/>
-        <w:rPr>
-          <w:rFonts w:eastAsia="Droid Sans Fallback" w:cs="Droid Sans Fallback" w:ascii="Monospace" w:hAnsi="Monospace"/>
-          <w:color w:val="000000"/>
-          <w:sz w:val="24"/>
-          <w:szCs w:val="22"/>
-          <w:lang w:val="en-US" w:eastAsia="zh-CN" w:bidi="ar-SA"/>
-        </w:rPr>
-      </w:pPr>
-      <w:r>
-        <w:rPr>
-          <w:rFonts w:eastAsia="Droid Sans Fallback" w:cs="Droid Sans Fallback" w:ascii="Monospace" w:hAnsi="Monospace"/>
-          <w:color w:val="000000"/>
-          <w:sz w:val="24"/>
-          <w:szCs w:val="22"/>
-          <w:lang w:val="en-US" w:eastAsia="zh-CN" w:bidi="ar-SA"/>
-        </w:rPr>
-        <w:tab/>
-        <w:tab/>
-        <w:tab/>
-        <w:tab/>
-        <w:t>}</w:t>
-      </w:r>
-    </w:p>
-    <w:p>
-      <w:pPr>
-        <w:pStyle w:val="Style20"/>
-        <w:spacing w:before="0" w:after="0"/>
-        <w:ind w:left="0" w:right="0" w:hanging="0"/>
-        <w:rPr>
-          <w:rFonts w:eastAsia="Droid Sans Fallback" w:cs="Droid Sans Fallback" w:ascii="Monospace" w:hAnsi="Monospace"/>
-          <w:color w:val="000000"/>
-          <w:sz w:val="24"/>
-          <w:szCs w:val="22"/>
-          <w:lang w:val="en-US" w:eastAsia="zh-CN" w:bidi="ar-SA"/>
-        </w:rPr>
-      </w:pPr>
-      <w:r>
-        <w:rPr>
-          <w:rFonts w:eastAsia="Droid Sans Fallback" w:cs="Droid Sans Fallback" w:ascii="Monospace" w:hAnsi="Monospace"/>
-          <w:color w:val="000000"/>
-          <w:sz w:val="24"/>
-          <w:szCs w:val="22"/>
-          <w:lang w:val="en-US" w:eastAsia="zh-CN" w:bidi="ar-SA"/>
-        </w:rPr>
-        <w:tab/>
-        <w:tab/>
-        <w:tab/>
-        <w:t>}</w:t>
-      </w:r>
-    </w:p>
-    <w:p>
-      <w:pPr>
-        <w:pStyle w:val="Style20"/>
-        <w:spacing w:before="0" w:after="0"/>
-        <w:ind w:left="0" w:right="0" w:hanging="0"/>
-        <w:rPr>
-          <w:rFonts w:eastAsia="Droid Sans Fallback" w:cs="Droid Sans Fallback" w:ascii="Monospace" w:hAnsi="Monospace"/>
-          <w:color w:val="000000"/>
-          <w:sz w:val="24"/>
-          <w:szCs w:val="22"/>
-          <w:lang w:val="en-US" w:eastAsia="zh-CN" w:bidi="ar-SA"/>
-        </w:rPr>
-      </w:pPr>
-      <w:r>
-        <w:rPr>
-          <w:rFonts w:eastAsia="Droid Sans Fallback" w:cs="Droid Sans Fallback" w:ascii="Monospace" w:hAnsi="Monospace"/>
-          <w:color w:val="000000"/>
-          <w:sz w:val="24"/>
-          <w:szCs w:val="22"/>
-          <w:lang w:val="en-US" w:eastAsia="zh-CN" w:bidi="ar-SA"/>
-        </w:rPr>
-        <w:tab/>
-        <w:tab/>
-        <w:tab/>
-        <w:t>return result.toString();</w:t>
-      </w:r>
-    </w:p>
-    <w:p>
-      <w:pPr>
-        <w:pStyle w:val="Style20"/>
-        <w:spacing w:before="0" w:after="0"/>
-        <w:ind w:left="0" w:right="0" w:hanging="0"/>
-        <w:rPr>
-          <w:rFonts w:eastAsia="Droid Sans Fallback" w:cs="Droid Sans Fallback" w:ascii="Monospace" w:hAnsi="Monospace"/>
-          <w:color w:val="000000"/>
-          <w:sz w:val="24"/>
-          <w:szCs w:val="22"/>
-          <w:lang w:val="en-US" w:eastAsia="zh-CN" w:bidi="ar-SA"/>
-        </w:rPr>
-      </w:pPr>
-      <w:r>
-        <w:rPr>
-          <w:rFonts w:eastAsia="Droid Sans Fallback" w:cs="Droid Sans Fallback" w:ascii="Monospace" w:hAnsi="Monospace"/>
-          <w:color w:val="000000"/>
-          <w:sz w:val="24"/>
-          <w:szCs w:val="22"/>
-          <w:lang w:val="en-US" w:eastAsia="zh-CN" w:bidi="ar-SA"/>
-        </w:rPr>
-        <w:tab/>
-        <w:tab/>
-        <w:t>}</w:t>
-      </w:r>
-    </w:p>
-    <w:p>
-      <w:pPr>
-        <w:pStyle w:val="Style20"/>
-        <w:spacing w:before="0" w:after="0"/>
-        <w:ind w:left="0" w:right="0" w:hanging="0"/>
-        <w:rPr>
-          <w:rFonts w:eastAsia="Droid Sans Fallback" w:cs="Droid Sans Fallback" w:ascii="Monospace" w:hAnsi="Monospace"/>
-          <w:color w:val="000000"/>
-          <w:sz w:val="24"/>
-          <w:szCs w:val="22"/>
-          <w:lang w:val="en-US" w:eastAsia="zh-CN" w:bidi="ar-SA"/>
-        </w:rPr>
-      </w:pPr>
-      <w:r>
-        <w:rPr>
-          <w:rFonts w:eastAsia="Droid Sans Fallback" w:cs="Droid Sans Fallback" w:ascii="Monospace" w:hAnsi="Monospace"/>
-          <w:color w:val="000000"/>
-          <w:sz w:val="24"/>
-          <w:szCs w:val="22"/>
-          <w:lang w:val="en-US" w:eastAsia="zh-CN" w:bidi="ar-SA"/>
-        </w:rPr>
-        <w:tab/>
-        <w:tab/>
-        <w:t>@Override</w:t>
-      </w:r>
-    </w:p>
-    <w:p>
-      <w:pPr>
-        <w:pStyle w:val="Style20"/>
-        <w:spacing w:before="0" w:after="0"/>
-        <w:ind w:left="0" w:right="0" w:hanging="0"/>
-        <w:rPr>
-          <w:rFonts w:eastAsia="Droid Sans Fallback" w:cs="Droid Sans Fallback" w:ascii="Monospace" w:hAnsi="Monospace"/>
-          <w:color w:val="000000"/>
-          <w:sz w:val="24"/>
-          <w:szCs w:val="22"/>
-          <w:lang w:val="en-US" w:eastAsia="zh-CN" w:bidi="ar-SA"/>
-        </w:rPr>
-      </w:pPr>
-      <w:r>
-        <w:rPr>
-          <w:rFonts w:eastAsia="Droid Sans Fallback" w:cs="Droid Sans Fallback" w:ascii="Monospace" w:hAnsi="Monospace"/>
-          <w:color w:val="000000"/>
-          <w:sz w:val="24"/>
-          <w:szCs w:val="22"/>
-          <w:lang w:val="en-US" w:eastAsia="zh-CN" w:bidi="ar-SA"/>
-        </w:rPr>
-        <w:tab/>
-        <w:tab/>
-        <w:t>protected void onPostExecute(String result) {</w:t>
-      </w:r>
-    </w:p>
-    <w:p>
-      <w:pPr>
-        <w:pStyle w:val="Style20"/>
-        <w:spacing w:before="0" w:after="0"/>
-        <w:ind w:left="0" w:right="0" w:hanging="0"/>
-        <w:rPr>
-          <w:rFonts w:eastAsia="Droid Sans Fallback" w:cs="Droid Sans Fallback" w:ascii="Monospace" w:hAnsi="Monospace"/>
-          <w:color w:val="000000"/>
-          <w:sz w:val="24"/>
-          <w:szCs w:val="22"/>
-          <w:lang w:val="en-US" w:eastAsia="zh-CN" w:bidi="ar-SA"/>
-        </w:rPr>
-      </w:pPr>
-      <w:r>
-        <w:rPr>
-          <w:rFonts w:eastAsia="Droid Sans Fallback" w:cs="Droid Sans Fallback" w:ascii="Monospace" w:hAnsi="Monospace"/>
-          <w:color w:val="000000"/>
-          <w:sz w:val="24"/>
-          <w:szCs w:val="22"/>
-          <w:lang w:val="en-US" w:eastAsia="zh-CN" w:bidi="ar-SA"/>
-        </w:rPr>
-        <w:tab/>
-        <w:tab/>
-        <w:tab/>
-        <w:t>super.onPostExecute(result);</w:t>
-      </w:r>
-    </w:p>
-    <w:p>
-      <w:pPr>
-        <w:pStyle w:val="Style20"/>
-        <w:spacing w:before="0" w:after="0"/>
-        <w:ind w:left="0" w:right="0" w:hanging="0"/>
-        <w:rPr>
-          <w:rFonts w:eastAsia="Droid Sans Fallback" w:cs="Droid Sans Fallback" w:ascii="Monospace" w:hAnsi="Monospace"/>
-          <w:color w:val="000000"/>
-          <w:sz w:val="24"/>
-          <w:szCs w:val="22"/>
-          <w:lang w:val="en-US" w:eastAsia="zh-CN" w:bidi="ar-SA"/>
-        </w:rPr>
-      </w:pPr>
-      <w:r>
-        <w:rPr>
-          <w:rFonts w:eastAsia="Droid Sans Fallback" w:cs="Droid Sans Fallback" w:ascii="Monospace" w:hAnsi="Monospace"/>
-          <w:color w:val="000000"/>
-          <w:sz w:val="24"/>
-          <w:szCs w:val="22"/>
-          <w:lang w:val="en-US" w:eastAsia="zh-CN" w:bidi="ar-SA"/>
-        </w:rPr>
-        <w:tab/>
-        <w:tab/>
-        <w:tab/>
-        <w:t>progressDialog.setProgress(100);</w:t>
-      </w:r>
-    </w:p>
-    <w:p>
-      <w:pPr>
-        <w:pStyle w:val="Style20"/>
-        <w:spacing w:before="0" w:after="0"/>
-        <w:ind w:left="0" w:right="0" w:hanging="0"/>
-        <w:rPr>
-          <w:rFonts w:eastAsia="Droid Sans Fallback" w:cs="Droid Sans Fallback" w:ascii="Monospace" w:hAnsi="Monospace"/>
-          <w:color w:val="000000"/>
-          <w:sz w:val="24"/>
-          <w:szCs w:val="22"/>
-          <w:lang w:val="en-US" w:eastAsia="zh-CN" w:bidi="ar-SA"/>
-        </w:rPr>
-      </w:pPr>
-      <w:r>
-        <w:rPr>
-          <w:rFonts w:eastAsia="Droid Sans Fallback" w:cs="Droid Sans Fallback" w:ascii="Monospace" w:hAnsi="Monospace"/>
-          <w:color w:val="000000"/>
-          <w:sz w:val="24"/>
-          <w:szCs w:val="22"/>
-          <w:lang w:val="en-US" w:eastAsia="zh-CN" w:bidi="ar-SA"/>
-        </w:rPr>
-        <w:tab/>
-        <w:tab/>
-        <w:tab/>
-        <w:t>progressDialog.dismiss();</w:t>
-      </w:r>
-    </w:p>
-    <w:p>
-      <w:pPr>
-        <w:pStyle w:val="Style20"/>
-        <w:spacing w:before="0" w:after="0"/>
-        <w:ind w:left="0" w:right="0" w:hanging="0"/>
-        <w:rPr>
-          <w:rFonts w:eastAsia="Droid Sans Fallback" w:cs="Droid Sans Fallback" w:ascii="Monospace" w:hAnsi="Monospace"/>
-          <w:color w:val="000000"/>
-          <w:sz w:val="24"/>
-          <w:szCs w:val="22"/>
-          <w:lang w:val="en-US" w:eastAsia="zh-CN" w:bidi="ar-SA"/>
-        </w:rPr>
-      </w:pPr>
-      <w:r>
-        <w:rPr>
-          <w:rFonts w:eastAsia="Droid Sans Fallback" w:cs="Droid Sans Fallback" w:ascii="Monospace" w:hAnsi="Monospace"/>
-          <w:color w:val="000000"/>
-          <w:sz w:val="24"/>
-          <w:szCs w:val="22"/>
-          <w:lang w:val="en-US" w:eastAsia="zh-CN" w:bidi="ar-SA"/>
-        </w:rPr>
-        <w:tab/>
-        <w:tab/>
-        <w:tab/>
-        <w:t>pageContent.setText(result);</w:t>
-      </w:r>
-    </w:p>
-    <w:p>
-      <w:pPr>
-        <w:pStyle w:val="Style20"/>
-        <w:spacing w:before="0" w:after="0"/>
-        <w:ind w:left="0" w:right="0" w:hanging="0"/>
-        <w:rPr>
-          <w:rFonts w:eastAsia="Droid Sans Fallback" w:cs="Droid Sans Fallback" w:ascii="Monospace" w:hAnsi="Monospace"/>
-          <w:color w:val="000000"/>
-          <w:sz w:val="24"/>
-          <w:szCs w:val="22"/>
-          <w:lang w:val="en-US" w:eastAsia="zh-CN" w:bidi="ar-SA"/>
-        </w:rPr>
-      </w:pPr>
-      <w:r>
-        <w:rPr>
-          <w:rFonts w:eastAsia="Droid Sans Fallback" w:cs="Droid Sans Fallback" w:ascii="Monospace" w:hAnsi="Monospace"/>
-          <w:color w:val="000000"/>
-          <w:sz w:val="24"/>
-          <w:szCs w:val="22"/>
-          <w:lang w:val="en-US" w:eastAsia="zh-CN" w:bidi="ar-SA"/>
-        </w:rPr>
-        <w:tab/>
-        <w:tab/>
-        <w:tab/>
-        <w:t>pullContent.setText("</w:t>
-      </w:r>
-      <w:r>
-        <w:rPr>
-          <w:rFonts w:ascii="Monospace" w:hAnsi="Monospace" w:cs="Droid Sans Fallback"/>
-          <w:color w:val="000000"/>
-          <w:sz w:val="24"/>
-          <w:szCs w:val="22"/>
-          <w:lang w:val="en-US" w:eastAsia="zh-CN" w:bidi="ar-SA"/>
-        </w:rPr>
-        <w:t xml:space="preserve">总共有 </w:t>
-      </w:r>
-      <w:r>
-        <w:rPr>
-          <w:rFonts w:eastAsia="Droid Sans Fallback" w:cs="Droid Sans Fallback" w:ascii="Monospace" w:hAnsi="Monospace"/>
-          <w:color w:val="000000"/>
-          <w:sz w:val="24"/>
-          <w:szCs w:val="22"/>
-          <w:lang w:val="en-US" w:eastAsia="zh-CN" w:bidi="ar-SA"/>
-        </w:rPr>
-        <w:t xml:space="preserve">" + result.length() + " </w:t>
-      </w:r>
-      <w:r>
-        <w:rPr>
-          <w:rFonts w:ascii="Monospace" w:hAnsi="Monospace" w:cs="Droid Sans Fallback"/>
-          <w:color w:val="000000"/>
-          <w:sz w:val="24"/>
-          <w:szCs w:val="22"/>
-          <w:lang w:val="en-US" w:eastAsia="zh-CN" w:bidi="ar-SA"/>
-        </w:rPr>
-        <w:t>个字节。</w:t>
-      </w:r>
-      <w:r>
-        <w:rPr>
-          <w:rFonts w:eastAsia="Droid Sans Fallback" w:cs="Droid Sans Fallback" w:ascii="Monospace" w:hAnsi="Monospace"/>
-          <w:color w:val="000000"/>
-          <w:sz w:val="24"/>
-          <w:szCs w:val="22"/>
-          <w:lang w:val="en-US" w:eastAsia="zh-CN" w:bidi="ar-SA"/>
-        </w:rPr>
-        <w:t>");</w:t>
-      </w:r>
-    </w:p>
-    <w:p>
-      <w:pPr>
-        <w:pStyle w:val="Style20"/>
-        <w:spacing w:before="0" w:after="0"/>
-        <w:ind w:left="0" w:right="0" w:hanging="0"/>
-        <w:rPr>
-          <w:rFonts w:eastAsia="Droid Sans Fallback" w:cs="Droid Sans Fallback" w:ascii="Monospace" w:hAnsi="Monospace"/>
-          <w:color w:val="000000"/>
-          <w:sz w:val="24"/>
-          <w:szCs w:val="22"/>
-          <w:lang w:val="en-US" w:eastAsia="zh-CN" w:bidi="ar-SA"/>
-        </w:rPr>
-      </w:pPr>
-      <w:r>
-        <w:rPr>
-          <w:rFonts w:eastAsia="Droid Sans Fallback" w:cs="Droid Sans Fallback" w:ascii="Monospace" w:hAnsi="Monospace"/>
-          <w:color w:val="000000"/>
-          <w:sz w:val="24"/>
-          <w:szCs w:val="22"/>
-          <w:lang w:val="en-US" w:eastAsia="zh-CN" w:bidi="ar-SA"/>
-        </w:rPr>
-        <w:tab/>
-        <w:tab/>
-        <w:t>}</w:t>
-      </w:r>
-    </w:p>
-    <w:p>
-      <w:pPr>
-        <w:pStyle w:val="Style20"/>
-        <w:spacing w:before="0" w:after="0"/>
-        <w:ind w:left="0" w:right="0" w:hanging="0"/>
-        <w:rPr>
-          <w:rFonts w:eastAsia="Droid Sans Fallback" w:cs="Droid Sans Fallback" w:ascii="Monospace" w:hAnsi="Monospace"/>
-          <w:color w:val="000000"/>
-          <w:sz w:val="24"/>
-          <w:szCs w:val="22"/>
-          <w:lang w:val="en-US" w:eastAsia="zh-CN" w:bidi="ar-SA"/>
-        </w:rPr>
-      </w:pPr>
-      <w:r>
-        <w:rPr>
-          <w:rFonts w:eastAsia="Droid Sans Fallback" w:cs="Droid Sans Fallback" w:ascii="Monospace" w:hAnsi="Monospace"/>
-          <w:color w:val="000000"/>
-          <w:sz w:val="24"/>
-          <w:szCs w:val="22"/>
-          <w:lang w:val="en-US" w:eastAsia="zh-CN" w:bidi="ar-SA"/>
-        </w:rPr>
-        <w:tab/>
-        <w:t>}</w:t>
-      </w:r>
-    </w:p>
-    <w:p>
-      <w:pPr>
-        <w:pStyle w:val="Style20"/>
-        <w:spacing w:before="0" w:after="0"/>
-        <w:ind w:left="0" w:right="0" w:hanging="0"/>
-        <w:rPr/>
-      </w:pPr>
-      <w:r>
-        <w:rPr/>
-        <w:t xml:space="preserve">             </w:t>
+        <w:spacing w:before="0" w:after="200"/>
+        <w:rPr/>
+      </w:pPr>
+      <w:r>
+        <w:rPr/>
       </w:r>
     </w:p>
     <w:sectPr>
@@ -6926,7 +7620,7 @@
     <w:pPr>
       <w:widowControl/>
       <w:suppressAutoHyphens w:val="true"/>
-      <w:overflowPunct w:val="false"/>
+      <w:overflowPunct w:val="true"/>
       <w:bidi w:val="0"/>
       <w:spacing w:lineRule="auto" w:line="276" w:before="0" w:after="200"/>
       <w:jc w:val="left"/>
@@ -6979,6 +7673,22 @@
     <w:name w:val="源文本"/>
     <w:rPr>
       <w:rFonts w:ascii="Liberation Mono" w:hAnsi="Liberation Mono" w:eastAsia="Droid Sans Fallback" w:cs="Liberation Mono"/>
+    </w:rPr>
+  </w:style>
+  <w:style w:type="character" w:styleId="Internet">
+    <w:name w:val="Internet 链接"/>
+    <w:rPr>
+      <w:color w:val="000080"/>
+      <w:u w:val="single"/>
+      <w:lang w:val="zxx" w:eastAsia="zxx" w:bidi="zxx"/>
+    </w:rPr>
+  </w:style>
+  <w:style w:type="character" w:styleId="Internet1">
+    <w:name w:val="访问过的 Internet 链接"/>
+    <w:rPr>
+      <w:color w:val="800000"/>
+      <w:u w:val="single"/>
+      <w:lang w:val="zxx" w:eastAsia="zxx" w:bidi="zxx"/>
     </w:rPr>
   </w:style>
   <w:style w:type="paragraph" w:styleId="Style12">

</xml_diff>